<commit_message>
Fix error of barplots in details tag and write contribution part in execsummary
</commit_message>
<xml_diff>
--- a/ExecSummary/ExecSummary.docx
+++ b/ExecSummary/ExecSummary.docx
@@ -1,6 +1,6 @@
 
 <file path=word/document.xml><?xml version="1.0" encoding="utf-8"?>
-<w:document xmlns:wpc="http://schemas.microsoft.com/office/word/2010/wordprocessingCanvas" xmlns:cx="http://schemas.microsoft.com/office/drawing/2014/chartex" xmlns:cx1="http://schemas.microsoft.com/office/drawing/2015/9/8/chartex" xmlns:cx2="http://schemas.microsoft.com/office/drawing/2015/10/21/chartex" xmlns:cx3="http://schemas.microsoft.com/office/drawing/2016/5/9/chartex" xmlns:cx4="http://schemas.microsoft.com/office/drawing/2016/5/10/chartex" xmlns:cx5="http://schemas.microsoft.com/office/drawing/2016/5/11/chartex" xmlns:cx6="http://schemas.microsoft.com/office/drawing/2016/5/12/chartex" xmlns:cx7="http://schemas.microsoft.com/office/drawing/2016/5/13/chartex" xmlns:cx8="http://schemas.microsoft.com/office/drawing/2016/5/14/chartex" xmlns:mc="http://schemas.openxmlformats.org/markup-compatibility/2006" xmlns:aink="http://schemas.microsoft.com/office/drawing/2016/ink" xmlns:am3d="http://schemas.microsoft.com/office/drawing/2017/model3d" xmlns:o="urn:schemas-microsoft-com:office:office" xmlns:r="http://schemas.openxmlformats.org/officeDocument/2006/relationships" xmlns:m="http://schemas.openxmlformats.org/officeDocument/2006/math" xmlns:v="urn:schemas-microsoft-com:vml" xmlns:wp14="http://schemas.microsoft.com/office/word/2010/wordprocessingDrawing" xmlns:wp="http://schemas.openxmlformats.org/drawingml/2006/wordprocessingDrawing" xmlns:w10="urn:schemas-microsoft-com:office:word" xmlns:w="http://schemas.openxmlformats.org/wordprocessingml/2006/main" xmlns:w14="http://schemas.microsoft.com/office/word/2010/wordml" xmlns:w15="http://schemas.microsoft.com/office/word/2012/wordml" xmlns:w16cex="http://schemas.microsoft.com/office/word/2018/wordml/cex" xmlns:w16cid="http://schemas.microsoft.com/office/word/2016/wordml/cid" xmlns:w16="http://schemas.microsoft.com/office/word/2018/wordml" xmlns:w16se="http://schemas.microsoft.com/office/word/2015/wordml/symex" xmlns:wpg="http://schemas.microsoft.com/office/word/2010/wordprocessingGroup" xmlns:wpi="http://schemas.microsoft.com/office/word/2010/wordprocessingInk" xmlns:wne="http://schemas.microsoft.com/office/word/2006/wordml" xmlns:wps="http://schemas.microsoft.com/office/word/2010/wordprocessingShape" mc:Ignorable="w14 w15 w16se w16cid w16 w16cex wp14">
+<w:document xmlns:wpc="http://schemas.microsoft.com/office/word/2010/wordprocessingCanvas" xmlns:cx="http://schemas.microsoft.com/office/drawing/2014/chartex" xmlns:mc="http://schemas.openxmlformats.org/markup-compatibility/2006" xmlns:o="urn:schemas-microsoft-com:office:office" xmlns:r="http://schemas.openxmlformats.org/officeDocument/2006/relationships" xmlns:m="http://schemas.openxmlformats.org/officeDocument/2006/math" xmlns:v="urn:schemas-microsoft-com:vml" xmlns:wp14="http://schemas.microsoft.com/office/word/2010/wordprocessingDrawing" xmlns:wp="http://schemas.openxmlformats.org/drawingml/2006/wordprocessingDrawing" xmlns:w10="urn:schemas-microsoft-com:office:word" xmlns:w="http://schemas.openxmlformats.org/wordprocessingml/2006/main" xmlns:w14="http://schemas.microsoft.com/office/word/2010/wordml" xmlns:w15="http://schemas.microsoft.com/office/word/2012/wordml" xmlns:w16se="http://schemas.microsoft.com/office/word/2015/wordml/symex" xmlns:wpg="http://schemas.microsoft.com/office/word/2010/wordprocessingGroup" xmlns:wpi="http://schemas.microsoft.com/office/word/2010/wordprocessingInk" xmlns:wne="http://schemas.microsoft.com/office/word/2006/wordml" xmlns:wps="http://schemas.microsoft.com/office/word/2010/wordprocessingShape" mc:Ignorable="w14 w15 w16se wp14">
   <w:body>
     <w:p>
       <w:pPr>
@@ -43,21 +43,41 @@
         </w:rPr>
         <w:t xml:space="preserve">TEAM MEMBERS: </w:t>
       </w:r>
-      <w:r>
-        <w:rPr>
-          <w:rFonts w:ascii="Times New Roman" w:hAnsi="Times New Roman" w:cs="Times New Roman"/>
-          <w:sz w:val="24"/>
-          <w:szCs w:val="24"/>
-        </w:rPr>
-        <w:t xml:space="preserve">Hangyu Kang, </w:t>
-      </w:r>
-      <w:r>
-        <w:rPr>
-          <w:rFonts w:ascii="Times New Roman" w:hAnsi="Times New Roman" w:cs="Times New Roman"/>
-          <w:sz w:val="24"/>
-          <w:szCs w:val="24"/>
-        </w:rPr>
-        <w:t xml:space="preserve">Xiangyu </w:t>
+      <w:proofErr w:type="spellStart"/>
+      <w:r>
+        <w:rPr>
+          <w:rFonts w:ascii="Times New Roman" w:hAnsi="Times New Roman" w:cs="Times New Roman"/>
+          <w:sz w:val="24"/>
+          <w:szCs w:val="24"/>
+        </w:rPr>
+        <w:t>Hangyu</w:t>
+      </w:r>
+      <w:proofErr w:type="spellEnd"/>
+      <w:r>
+        <w:rPr>
+          <w:rFonts w:ascii="Times New Roman" w:hAnsi="Times New Roman" w:cs="Times New Roman"/>
+          <w:sz w:val="24"/>
+          <w:szCs w:val="24"/>
+        </w:rPr>
+        <w:t xml:space="preserve"> Kang, </w:t>
+      </w:r>
+      <w:proofErr w:type="spellStart"/>
+      <w:r>
+        <w:rPr>
+          <w:rFonts w:ascii="Times New Roman" w:hAnsi="Times New Roman" w:cs="Times New Roman"/>
+          <w:sz w:val="24"/>
+          <w:szCs w:val="24"/>
+        </w:rPr>
+        <w:t>Xiangyu</w:t>
+      </w:r>
+      <w:proofErr w:type="spellEnd"/>
+      <w:r>
+        <w:rPr>
+          <w:rFonts w:ascii="Times New Roman" w:hAnsi="Times New Roman" w:cs="Times New Roman"/>
+          <w:sz w:val="24"/>
+          <w:szCs w:val="24"/>
+        </w:rPr>
+        <w:t xml:space="preserve"> </w:t>
       </w:r>
       <w:r>
         <w:rPr>
@@ -73,7 +93,25 @@
           <w:sz w:val="24"/>
           <w:szCs w:val="24"/>
         </w:rPr>
-        <w:t>ang, Ruyan Zhou</w:t>
+        <w:t xml:space="preserve">ang, </w:t>
+      </w:r>
+      <w:proofErr w:type="spellStart"/>
+      <w:r>
+        <w:rPr>
+          <w:rFonts w:ascii="Times New Roman" w:hAnsi="Times New Roman" w:cs="Times New Roman"/>
+          <w:sz w:val="24"/>
+          <w:szCs w:val="24"/>
+        </w:rPr>
+        <w:t>Ruyan</w:t>
+      </w:r>
+      <w:proofErr w:type="spellEnd"/>
+      <w:r>
+        <w:rPr>
+          <w:rFonts w:ascii="Times New Roman" w:hAnsi="Times New Roman" w:cs="Times New Roman"/>
+          <w:sz w:val="24"/>
+          <w:szCs w:val="24"/>
+        </w:rPr>
+        <w:t xml:space="preserve"> Zhou</w:t>
       </w:r>
     </w:p>
     <w:p>
@@ -225,7 +263,7 @@
     </w:p>
     <w:p>
       <w:pPr>
-        <w:pStyle w:val="ListParagraph"/>
+        <w:pStyle w:val="a3"/>
         <w:numPr>
           <w:ilvl w:val="0"/>
           <w:numId w:val="1"/>
@@ -257,7 +295,7 @@
     </w:p>
     <w:p>
       <w:pPr>
-        <w:pStyle w:val="ListParagraph"/>
+        <w:pStyle w:val="a3"/>
         <w:numPr>
           <w:ilvl w:val="0"/>
           <w:numId w:val="1"/>
@@ -297,7 +335,7 @@
     </w:p>
     <w:p>
       <w:pPr>
-        <w:pStyle w:val="ListParagraph"/>
+        <w:pStyle w:val="a3"/>
         <w:numPr>
           <w:ilvl w:val="0"/>
           <w:numId w:val="1"/>
@@ -430,7 +468,53 @@
           <w:sz w:val="24"/>
           <w:szCs w:val="24"/>
         </w:rPr>
-        <w:t>, we merged review_city.json file to business_city.json file according to the corresponding business id. Secondly, we filtered out all the rows according to the categories that contains ‘Hotels’ and then selected out the rows according to the business name that contains hotel</w:t>
+        <w:t xml:space="preserve">, we merged </w:t>
+      </w:r>
+      <w:proofErr w:type="spellStart"/>
+      <w:r>
+        <w:rPr>
+          <w:rFonts w:ascii="Times New Roman" w:hAnsi="Times New Roman" w:cs="Times New Roman"/>
+          <w:sz w:val="24"/>
+          <w:szCs w:val="24"/>
+        </w:rPr>
+        <w:t>review_</w:t>
+      </w:r>
+      <w:proofErr w:type="gramStart"/>
+      <w:r>
+        <w:rPr>
+          <w:rFonts w:ascii="Times New Roman" w:hAnsi="Times New Roman" w:cs="Times New Roman"/>
+          <w:sz w:val="24"/>
+          <w:szCs w:val="24"/>
+        </w:rPr>
+        <w:t>city.json</w:t>
+      </w:r>
+      <w:proofErr w:type="spellEnd"/>
+      <w:proofErr w:type="gramEnd"/>
+      <w:r>
+        <w:rPr>
+          <w:rFonts w:ascii="Times New Roman" w:hAnsi="Times New Roman" w:cs="Times New Roman"/>
+          <w:sz w:val="24"/>
+          <w:szCs w:val="24"/>
+        </w:rPr>
+        <w:t xml:space="preserve"> file to </w:t>
+      </w:r>
+      <w:proofErr w:type="spellStart"/>
+      <w:r>
+        <w:rPr>
+          <w:rFonts w:ascii="Times New Roman" w:hAnsi="Times New Roman" w:cs="Times New Roman"/>
+          <w:sz w:val="24"/>
+          <w:szCs w:val="24"/>
+        </w:rPr>
+        <w:t>business_city.json</w:t>
+      </w:r>
+      <w:proofErr w:type="spellEnd"/>
+      <w:r>
+        <w:rPr>
+          <w:rFonts w:ascii="Times New Roman" w:hAnsi="Times New Roman" w:cs="Times New Roman"/>
+          <w:sz w:val="24"/>
+          <w:szCs w:val="24"/>
+        </w:rPr>
+        <w:t xml:space="preserve"> file according to the corresponding business id. Secondly, we filtered out all the rows according to the categories that contains ‘Hotels’ and then selected out the rows according to the business name that contains hotel</w:t>
       </w:r>
       <w:r>
         <w:rPr>
@@ -597,7 +681,25 @@
           <w:sz w:val="24"/>
           <w:szCs w:val="24"/>
         </w:rPr>
-        <w:t>At first, we reduced the overlapping count to 1; for example, if the word ‘stayed’ are counted as 2 in a row, then we made it to 1. Secondly, we excluded unmeaningful words, by selecting the words which are more used than 3</w:t>
+        <w:t xml:space="preserve">At first, we reduced the overlapping count to 1; for example, if the word ‘stayed’ are counted as 2 in a row, then we made it to 1. Secondly, we excluded </w:t>
+      </w:r>
+      <w:proofErr w:type="spellStart"/>
+      <w:r>
+        <w:rPr>
+          <w:rFonts w:ascii="Times New Roman" w:hAnsi="Times New Roman" w:cs="Times New Roman"/>
+          <w:sz w:val="24"/>
+          <w:szCs w:val="24"/>
+        </w:rPr>
+        <w:t>unmeaningful</w:t>
+      </w:r>
+      <w:proofErr w:type="spellEnd"/>
+      <w:r>
+        <w:rPr>
+          <w:rFonts w:ascii="Times New Roman" w:hAnsi="Times New Roman" w:cs="Times New Roman"/>
+          <w:sz w:val="24"/>
+          <w:szCs w:val="24"/>
+        </w:rPr>
+        <w:t xml:space="preserve"> words, by selecting the words which are more used than 3</w:t>
       </w:r>
       <w:r>
         <w:rPr>
@@ -837,6 +939,7 @@
       <w:r>
         <w:rPr>
           <w:noProof/>
+          <w:lang w:eastAsia="zh-CN"/>
         </w:rPr>
         <w:drawing>
           <wp:inline distT="0" distB="0" distL="0" distR="0" wp14:anchorId="3EF80E97" wp14:editId="41AF4B27">
@@ -880,6 +983,7 @@
       <w:r>
         <w:rPr>
           <w:noProof/>
+          <w:lang w:eastAsia="zh-CN"/>
         </w:rPr>
         <w:drawing>
           <wp:inline distT="0" distB="0" distL="0" distR="0" wp14:anchorId="27867403" wp14:editId="7F52A8B3">
@@ -920,7 +1024,7 @@
     </w:p>
     <w:p>
       <w:pPr>
-        <w:pStyle w:val="Caption"/>
+        <w:pStyle w:val="a4"/>
         <w:jc w:val="both"/>
         <w:rPr>
           <w:sz w:val="16"/>
@@ -1211,6 +1315,7 @@
       <w:r>
         <w:rPr>
           <w:noProof/>
+          <w:lang w:eastAsia="zh-CN"/>
         </w:rPr>
         <w:drawing>
           <wp:inline distT="0" distB="0" distL="0" distR="0" wp14:anchorId="1534874A" wp14:editId="56E7DA38">
@@ -1254,6 +1359,7 @@
       <w:r>
         <w:rPr>
           <w:noProof/>
+          <w:lang w:eastAsia="zh-CN"/>
         </w:rPr>
         <w:drawing>
           <wp:inline distT="0" distB="0" distL="0" distR="0" wp14:anchorId="022C4B7C" wp14:editId="32FC29F6">
@@ -1294,7 +1400,7 @@
     </w:p>
     <w:p>
       <w:pPr>
-        <w:pStyle w:val="Caption"/>
+        <w:pStyle w:val="a4"/>
         <w:jc w:val="both"/>
         <w:rPr>
           <w:sz w:val="16"/>
@@ -1436,6 +1542,7 @@
       <w:r>
         <w:rPr>
           <w:noProof/>
+          <w:lang w:eastAsia="zh-CN"/>
         </w:rPr>
         <w:drawing>
           <wp:inline distT="0" distB="0" distL="0" distR="0" wp14:anchorId="71E10D21" wp14:editId="54303824">
@@ -1479,6 +1586,7 @@
       <w:r>
         <w:rPr>
           <w:noProof/>
+          <w:lang w:eastAsia="zh-CN"/>
         </w:rPr>
         <w:drawing>
           <wp:inline distT="0" distB="0" distL="0" distR="0" wp14:anchorId="4014A7CD" wp14:editId="6883FAC6">
@@ -1519,7 +1627,7 @@
     </w:p>
     <w:p>
       <w:pPr>
-        <w:pStyle w:val="Caption"/>
+        <w:pStyle w:val="a4"/>
         <w:rPr>
           <w:sz w:val="16"/>
           <w:szCs w:val="16"/>
@@ -1674,6 +1782,7 @@
       <w:r>
         <w:rPr>
           <w:noProof/>
+          <w:lang w:eastAsia="zh-CN"/>
         </w:rPr>
         <w:drawing>
           <wp:inline distT="0" distB="0" distL="0" distR="0" wp14:anchorId="4DD54817" wp14:editId="7E88F879">
@@ -1717,6 +1826,7 @@
       <w:r>
         <w:rPr>
           <w:noProof/>
+          <w:lang w:eastAsia="zh-CN"/>
         </w:rPr>
         <w:drawing>
           <wp:inline distT="0" distB="0" distL="0" distR="0" wp14:anchorId="17A8CDBB" wp14:editId="4ADE7C60">
@@ -1757,7 +1867,7 @@
     </w:p>
     <w:p>
       <w:pPr>
-        <w:pStyle w:val="Caption"/>
+        <w:pStyle w:val="a4"/>
         <w:jc w:val="both"/>
         <w:rPr>
           <w:sz w:val="16"/>
@@ -2271,6 +2381,7 @@
       <w:r>
         <w:rPr>
           <w:noProof/>
+          <w:lang w:eastAsia="zh-CN"/>
         </w:rPr>
         <w:drawing>
           <wp:inline distT="0" distB="0" distL="0" distR="0" wp14:anchorId="0319EBB8" wp14:editId="2A48A890">
@@ -2311,7 +2422,7 @@
     </w:p>
     <w:p>
       <w:pPr>
-        <w:pStyle w:val="Caption"/>
+        <w:pStyle w:val="a4"/>
         <w:jc w:val="center"/>
         <w:rPr>
           <w:rFonts w:ascii="Times New Roman" w:hAnsi="Times New Roman" w:cs="Times New Roman"/>
@@ -2422,6 +2533,7 @@
       <w:r>
         <w:rPr>
           <w:noProof/>
+          <w:lang w:eastAsia="zh-CN"/>
         </w:rPr>
         <w:drawing>
           <wp:inline distT="0" distB="0" distL="0" distR="0" wp14:anchorId="6AFABE80" wp14:editId="76353902">
@@ -2468,6 +2580,7 @@
       <w:r>
         <w:rPr>
           <w:noProof/>
+          <w:lang w:eastAsia="zh-CN"/>
         </w:rPr>
         <w:drawing>
           <wp:inline distT="0" distB="0" distL="0" distR="0" wp14:anchorId="4A1FD4FF" wp14:editId="08C2CCAB">
@@ -2514,6 +2627,7 @@
       <w:r>
         <w:rPr>
           <w:noProof/>
+          <w:lang w:eastAsia="zh-CN"/>
         </w:rPr>
         <w:drawing>
           <wp:inline distT="0" distB="0" distL="0" distR="0" wp14:anchorId="4C59F0AF" wp14:editId="68921A1B">
@@ -2560,6 +2674,7 @@
       <w:r>
         <w:rPr>
           <w:noProof/>
+          <w:lang w:eastAsia="zh-CN"/>
         </w:rPr>
         <w:drawing>
           <wp:inline distT="0" distB="0" distL="0" distR="0" wp14:anchorId="763699C3" wp14:editId="0EC496D5">
@@ -2606,6 +2721,7 @@
       <w:r>
         <w:rPr>
           <w:noProof/>
+          <w:lang w:eastAsia="zh-CN"/>
         </w:rPr>
         <w:drawing>
           <wp:inline distT="0" distB="0" distL="0" distR="0" wp14:anchorId="4B1B786F" wp14:editId="126715DB">
@@ -2646,6 +2762,7 @@
       <w:r>
         <w:rPr>
           <w:noProof/>
+          <w:lang w:eastAsia="zh-CN"/>
         </w:rPr>
         <w:drawing>
           <wp:inline distT="0" distB="0" distL="0" distR="0" wp14:anchorId="1E86D0E1" wp14:editId="62646F65">
@@ -2686,7 +2803,7 @@
     </w:p>
     <w:p>
       <w:pPr>
-        <w:pStyle w:val="Caption"/>
+        <w:pStyle w:val="a4"/>
         <w:jc w:val="center"/>
         <w:rPr>
           <w:sz w:val="16"/>
@@ -2953,7 +3070,7 @@
     </w:p>
     <w:tbl>
       <w:tblPr>
-        <w:tblStyle w:val="TableGrid"/>
+        <w:tblStyle w:val="a5"/>
         <w:tblW w:w="0" w:type="auto"/>
         <w:jc w:val="center"/>
         <w:tblLook w:val="04A0" w:firstRow="1" w:lastRow="0" w:firstColumn="1" w:lastColumn="0" w:noHBand="0" w:noVBand="1"/>
@@ -3710,7 +3827,7 @@
     </w:tbl>
     <w:p>
       <w:pPr>
-        <w:pStyle w:val="Caption"/>
+        <w:pStyle w:val="a4"/>
         <w:jc w:val="center"/>
         <w:rPr>
           <w:sz w:val="16"/>
@@ -3818,6 +3935,7 @@
       <w:r>
         <w:rPr>
           <w:noProof/>
+          <w:lang w:eastAsia="zh-CN"/>
         </w:rPr>
         <w:lastRenderedPageBreak/>
         <w:drawing>
@@ -3859,6 +3977,7 @@
       <w:r>
         <w:rPr>
           <w:noProof/>
+          <w:lang w:eastAsia="zh-CN"/>
         </w:rPr>
         <w:drawing>
           <wp:inline distT="0" distB="0" distL="0" distR="0" wp14:anchorId="6199D2F0" wp14:editId="4EBA3657">
@@ -3899,6 +4018,7 @@
       <w:r>
         <w:rPr>
           <w:noProof/>
+          <w:lang w:eastAsia="zh-CN"/>
         </w:rPr>
         <w:drawing>
           <wp:inline distT="0" distB="0" distL="0" distR="0" wp14:anchorId="5B698ABD" wp14:editId="3EA41419">
@@ -3939,6 +4059,7 @@
       <w:r>
         <w:rPr>
           <w:noProof/>
+          <w:lang w:eastAsia="zh-CN"/>
         </w:rPr>
         <w:drawing>
           <wp:inline distT="0" distB="0" distL="0" distR="0" wp14:anchorId="289DB25F" wp14:editId="62E0E957">
@@ -3979,6 +4100,7 @@
       <w:r>
         <w:rPr>
           <w:noProof/>
+          <w:lang w:eastAsia="zh-CN"/>
         </w:rPr>
         <w:drawing>
           <wp:inline distT="0" distB="0" distL="0" distR="0" wp14:anchorId="5B1AB502" wp14:editId="4853FBD3">
@@ -4019,6 +4141,7 @@
       <w:r>
         <w:rPr>
           <w:noProof/>
+          <w:lang w:eastAsia="zh-CN"/>
         </w:rPr>
         <w:drawing>
           <wp:inline distT="0" distB="0" distL="0" distR="0" wp14:anchorId="64367F85" wp14:editId="6CBD6DBB">
@@ -4059,7 +4182,7 @@
     </w:p>
     <w:p>
       <w:pPr>
-        <w:pStyle w:val="Caption"/>
+        <w:pStyle w:val="a4"/>
         <w:jc w:val="center"/>
         <w:rPr>
           <w:sz w:val="16"/>
@@ -4076,7 +4199,7 @@
     </w:p>
     <w:tbl>
       <w:tblPr>
-        <w:tblStyle w:val="TableGrid"/>
+        <w:tblStyle w:val="a5"/>
         <w:tblW w:w="0" w:type="auto"/>
         <w:jc w:val="center"/>
         <w:tblLook w:val="04A0" w:firstRow="1" w:lastRow="0" w:firstColumn="1" w:lastColumn="0" w:noHBand="0" w:noVBand="1"/>
@@ -4428,36 +4551,28 @@
     </w:tbl>
     <w:p>
       <w:pPr>
-        <w:pStyle w:val="Caption"/>
+        <w:pStyle w:val="a4"/>
         <w:jc w:val="center"/>
       </w:pPr>
       <w:r>
         <w:t xml:space="preserve">Table </w:t>
       </w:r>
-      <w:r>
-        <w:fldChar w:fldCharType="begin"/>
-      </w:r>
-      <w:r>
-        <w:instrText xml:space="preserve"> SEQ Table \* ARABIC </w:instrText>
-      </w:r>
-      <w:r>
-        <w:fldChar w:fldCharType="separate"/>
-      </w:r>
-      <w:r>
-        <w:rPr>
-          <w:noProof/>
-        </w:rPr>
-        <w:t>4</w:t>
-      </w:r>
-      <w:r>
-        <w:rPr>
-          <w:noProof/>
-        </w:rPr>
-        <w:fldChar w:fldCharType="end"/>
-      </w:r>
-      <w:r>
-        <w:t>. p-values for t.test</w:t>
-      </w:r>
+      <w:fldSimple w:instr=" SEQ Table \* ARABIC ">
+        <w:r>
+          <w:rPr>
+            <w:noProof/>
+          </w:rPr>
+          <w:t>4</w:t>
+        </w:r>
+      </w:fldSimple>
+      <w:r>
+        <w:t xml:space="preserve">. p-values for </w:t>
+      </w:r>
+      <w:proofErr w:type="spellStart"/>
+      <w:r>
+        <w:t>t.test</w:t>
+      </w:r>
+      <w:proofErr w:type="spellEnd"/>
     </w:p>
     <w:p>
       <w:pPr>
@@ -4690,6 +4805,7 @@
       <w:r>
         <w:rPr>
           <w:noProof/>
+          <w:lang w:eastAsia="zh-CN"/>
         </w:rPr>
         <w:drawing>
           <wp:inline distT="0" distB="0" distL="0" distR="0" wp14:anchorId="12A0A2C6" wp14:editId="7CFB7B39">
@@ -4730,6 +4846,7 @@
       <w:r>
         <w:rPr>
           <w:noProof/>
+          <w:lang w:eastAsia="zh-CN"/>
         </w:rPr>
         <w:drawing>
           <wp:inline distT="0" distB="0" distL="0" distR="0" wp14:anchorId="46885F32" wp14:editId="2A9A157A">
@@ -4770,7 +4887,7 @@
     </w:p>
     <w:p>
       <w:pPr>
-        <w:pStyle w:val="Caption"/>
+        <w:pStyle w:val="a4"/>
         <w:jc w:val="center"/>
       </w:pPr>
       <w:r>
@@ -4779,7 +4896,7 @@
     </w:p>
     <w:tbl>
       <w:tblPr>
-        <w:tblStyle w:val="TableGrid"/>
+        <w:tblStyle w:val="a5"/>
         <w:tblW w:w="0" w:type="auto"/>
         <w:tblLayout w:type="fixed"/>
         <w:tblLook w:val="04A0" w:firstRow="1" w:lastRow="0" w:firstColumn="1" w:lastColumn="0" w:noHBand="0" w:noVBand="1"/>
@@ -5664,12 +5781,17 @@
     </w:tbl>
     <w:p>
       <w:pPr>
-        <w:pStyle w:val="Caption"/>
+        <w:pStyle w:val="a4"/>
         <w:jc w:val="center"/>
       </w:pPr>
       <w:r>
-        <w:t>Table 5. p-values for t.test</w:t>
-      </w:r>
+        <w:t xml:space="preserve">Table 5. p-values for </w:t>
+      </w:r>
+      <w:proofErr w:type="spellStart"/>
+      <w:r>
+        <w:t>t.test</w:t>
+      </w:r>
+      <w:proofErr w:type="spellEnd"/>
     </w:p>
     <w:p>
       <w:pPr>
@@ -6238,6 +6360,8 @@
           <w:szCs w:val="24"/>
         </w:rPr>
       </w:pPr>
+      <w:bookmarkStart w:id="0" w:name="_GoBack"/>
+      <w:bookmarkEnd w:id="0"/>
     </w:p>
     <w:p>
       <w:pPr>
@@ -6534,15 +6658,47 @@
           <w:sz w:val="24"/>
           <w:szCs w:val="24"/>
         </w:rPr>
-        <w:t>- W</w:t>
-      </w:r>
-      <w:r>
-        <w:rPr>
-          <w:rFonts w:ascii="Times New Roman" w:hAnsi="Times New Roman" w:cs="Times New Roman"/>
-          <w:sz w:val="24"/>
-          <w:szCs w:val="24"/>
-        </w:rPr>
-        <w:t>rote presentation slides 13-27 pages and record the voice for that parts.</w:t>
+        <w:t xml:space="preserve">- </w:t>
+      </w:r>
+      <w:r>
+        <w:rPr>
+          <w:rFonts w:ascii="Times New Roman" w:hAnsi="Times New Roman" w:cs="Times New Roman"/>
+          <w:sz w:val="24"/>
+          <w:szCs w:val="24"/>
+        </w:rPr>
+        <w:t>Worked on Shi</w:t>
+      </w:r>
+      <w:r>
+        <w:rPr>
+          <w:rFonts w:ascii="Times New Roman" w:hAnsi="Times New Roman" w:cs="Times New Roman"/>
+          <w:sz w:val="24"/>
+          <w:szCs w:val="24"/>
+        </w:rPr>
+        <w:t>ny</w:t>
+      </w:r>
+      <w:r>
+        <w:rPr>
+          <w:rFonts w:ascii="Times New Roman" w:hAnsi="Times New Roman" w:cs="Times New Roman"/>
+          <w:sz w:val="24"/>
+          <w:szCs w:val="24"/>
+        </w:rPr>
+        <w:t xml:space="preserve"> </w:t>
+      </w:r>
+      <w:r>
+        <w:rPr>
+          <w:rFonts w:ascii="Times New Roman" w:hAnsi="Times New Roman" w:cs="Times New Roman"/>
+          <w:sz w:val="24"/>
+          <w:szCs w:val="24"/>
+        </w:rPr>
+        <w:t>App</w:t>
+      </w:r>
+      <w:r>
+        <w:rPr>
+          <w:rFonts w:ascii="Times New Roman" w:hAnsi="Times New Roman" w:cs="Times New Roman"/>
+          <w:sz w:val="24"/>
+          <w:szCs w:val="24"/>
+        </w:rPr>
+        <w:t xml:space="preserve"> (Tips and part of customers’ evaluation)</w:t>
       </w:r>
     </w:p>
     <w:p>
@@ -6561,23 +6717,7 @@
           <w:sz w:val="24"/>
           <w:szCs w:val="24"/>
         </w:rPr>
-        <w:t xml:space="preserve">- </w:t>
-      </w:r>
-      <w:r>
-        <w:rPr>
-          <w:rFonts w:ascii="Times New Roman" w:hAnsi="Times New Roman" w:cs="Times New Roman"/>
-          <w:sz w:val="24"/>
-          <w:szCs w:val="24"/>
-        </w:rPr>
-        <w:t>Worked on ShinnyApp</w:t>
-      </w:r>
-      <w:r>
-        <w:rPr>
-          <w:rFonts w:ascii="Times New Roman" w:hAnsi="Times New Roman" w:cs="Times New Roman"/>
-          <w:sz w:val="24"/>
-          <w:szCs w:val="24"/>
-        </w:rPr>
-        <w:t xml:space="preserve"> (Tips and part of customers’ evaluation)</w:t>
+        <w:t>- Wrote presentation slides 13-27 pages and record the voice for that parts.</w:t>
       </w:r>
     </w:p>
     <w:p>
@@ -6618,23 +6758,7 @@
           <w:sz w:val="24"/>
           <w:szCs w:val="24"/>
         </w:rPr>
-        <w:t>XW had done data cleaning process upon attribution of hotel</w:t>
-      </w:r>
-      <w:r>
-        <w:rPr>
-          <w:rFonts w:ascii="Times New Roman" w:hAnsi="Times New Roman" w:cs="Times New Roman"/>
-          <w:sz w:val="24"/>
-          <w:szCs w:val="24"/>
-        </w:rPr>
-        <w:t>s in Madison, but sadly we could not</w:t>
-      </w:r>
-      <w:r>
-        <w:rPr>
-          <w:rFonts w:ascii="Times New Roman" w:hAnsi="Times New Roman" w:cs="Times New Roman"/>
-          <w:sz w:val="24"/>
-          <w:szCs w:val="24"/>
-        </w:rPr>
-        <w:t xml:space="preserve"> find any….  </w:t>
+        <w:t xml:space="preserve">XW </w:t>
       </w:r>
     </w:p>
     <w:p>
@@ -6649,11 +6773,67 @@
       </w:pPr>
       <w:r>
         <w:rPr>
-          <w:rFonts w:ascii="Times New Roman" w:hAnsi="Times New Roman" w:cs="Times New Roman"/>
-          <w:sz w:val="24"/>
-          <w:szCs w:val="24"/>
-        </w:rPr>
-        <w:t>Wrote introduction, data cleaning part,</w:t>
+          <w:rFonts w:ascii="Times New Roman" w:hAnsi="Times New Roman" w:cs="Times New Roman" w:hint="eastAsia"/>
+          <w:sz w:val="24"/>
+          <w:szCs w:val="24"/>
+        </w:rPr>
+        <w:t>-</w:t>
+      </w:r>
+      <w:r>
+        <w:rPr>
+          <w:rFonts w:ascii="Times New Roman" w:hAnsi="Times New Roman" w:cs="Times New Roman" w:hint="eastAsia"/>
+          <w:sz w:val="24"/>
+          <w:szCs w:val="24"/>
+        </w:rPr>
+        <w:t xml:space="preserve"> </w:t>
+      </w:r>
+      <w:r>
+        <w:rPr>
+          <w:rFonts w:ascii="Times New Roman" w:hAnsi="Times New Roman" w:cs="Times New Roman" w:hint="eastAsia"/>
+          <w:sz w:val="24"/>
+          <w:szCs w:val="24"/>
+        </w:rPr>
+        <w:t>I</w:t>
+      </w:r>
+      <w:r>
+        <w:rPr>
+          <w:rFonts w:ascii="Times New Roman" w:hAnsi="Times New Roman" w:cs="Times New Roman"/>
+          <w:sz w:val="24"/>
+          <w:szCs w:val="24"/>
+        </w:rPr>
+        <w:t xml:space="preserve"> </w:t>
+      </w:r>
+      <w:r>
+        <w:rPr>
+          <w:rFonts w:ascii="Times New Roman" w:hAnsi="Times New Roman" w:cs="Times New Roman"/>
+          <w:sz w:val="24"/>
+          <w:szCs w:val="24"/>
+        </w:rPr>
+        <w:t>had done data cleaning process upon attribution of hotels in Madison, but sadly we could not</w:t>
+      </w:r>
+      <w:r>
+        <w:rPr>
+          <w:rFonts w:ascii="Times New Roman" w:hAnsi="Times New Roman" w:cs="Times New Roman"/>
+          <w:sz w:val="24"/>
+          <w:szCs w:val="24"/>
+        </w:rPr>
+        <w:t xml:space="preserve"> find any</w:t>
+      </w:r>
+      <w:r>
+        <w:rPr>
+          <w:rFonts w:ascii="Times New Roman" w:hAnsi="Times New Roman" w:cs="Times New Roman"/>
+          <w:sz w:val="24"/>
+          <w:szCs w:val="24"/>
+        </w:rPr>
+        <w:t xml:space="preserve"> useful information from it.</w:t>
+      </w:r>
+      <w:r>
+        <w:rPr>
+          <w:rFonts w:ascii="Times New Roman" w:hAnsi="Times New Roman" w:cs="Times New Roman"/>
+          <w:sz w:val="24"/>
+          <w:szCs w:val="24"/>
+        </w:rPr>
+        <w:t xml:space="preserve"> </w:t>
       </w:r>
     </w:p>
     <w:p>
@@ -6672,15 +6852,23 @@
           <w:sz w:val="24"/>
           <w:szCs w:val="24"/>
         </w:rPr>
-        <w:t xml:space="preserve">main editor of ShinnyApp. </w:t>
-      </w:r>
-      <w:r>
-        <w:rPr>
-          <w:rFonts w:ascii="Times New Roman" w:hAnsi="Times New Roman" w:cs="Times New Roman"/>
-          <w:sz w:val="24"/>
-          <w:szCs w:val="24"/>
-        </w:rPr>
-        <w:t>Customer’s evaluation parts and Debugging</w:t>
+        <w:t xml:space="preserve">- </w:t>
+      </w:r>
+      <w:r>
+        <w:rPr>
+          <w:rFonts w:ascii="Times New Roman" w:hAnsi="Times New Roman" w:cs="Times New Roman"/>
+          <w:sz w:val="24"/>
+          <w:szCs w:val="24"/>
+        </w:rPr>
+        <w:t>W</w:t>
+      </w:r>
+      <w:r>
+        <w:rPr>
+          <w:rFonts w:ascii="Times New Roman" w:hAnsi="Times New Roman" w:cs="Times New Roman"/>
+          <w:sz w:val="24"/>
+          <w:szCs w:val="24"/>
+        </w:rPr>
+        <w:t>rote introduction and data cleaning part of summary</w:t>
       </w:r>
     </w:p>
     <w:p>
@@ -6689,44 +6877,139 @@
         <w:jc w:val="both"/>
         <w:rPr>
           <w:rFonts w:ascii="Times New Roman" w:hAnsi="Times New Roman" w:cs="Times New Roman"/>
+          <w:sz w:val="24"/>
+          <w:szCs w:val="24"/>
+        </w:rPr>
+      </w:pPr>
+      <w:r>
+        <w:rPr>
+          <w:rFonts w:ascii="Times New Roman" w:hAnsi="Times New Roman" w:cs="Times New Roman"/>
+          <w:sz w:val="24"/>
+          <w:szCs w:val="24"/>
+        </w:rPr>
+        <w:t>- Main editor of Shin</w:t>
+      </w:r>
+      <w:r>
+        <w:rPr>
+          <w:rFonts w:ascii="Times New Roman" w:hAnsi="Times New Roman" w:cs="Times New Roman"/>
+          <w:sz w:val="24"/>
+          <w:szCs w:val="24"/>
+        </w:rPr>
+        <w:t>y</w:t>
+      </w:r>
+      <w:r>
+        <w:rPr>
+          <w:rFonts w:ascii="Times New Roman" w:hAnsi="Times New Roman" w:cs="Times New Roman"/>
+          <w:sz w:val="24"/>
+          <w:szCs w:val="24"/>
+        </w:rPr>
+        <w:t xml:space="preserve"> </w:t>
+      </w:r>
+      <w:r>
+        <w:rPr>
+          <w:rFonts w:ascii="Times New Roman" w:hAnsi="Times New Roman" w:cs="Times New Roman"/>
+          <w:sz w:val="24"/>
+          <w:szCs w:val="24"/>
+        </w:rPr>
+        <w:t>App.</w:t>
+      </w:r>
+    </w:p>
+    <w:p>
+      <w:pPr>
+        <w:spacing w:line="240" w:lineRule="auto"/>
+        <w:jc w:val="both"/>
+        <w:rPr>
+          <w:rFonts w:ascii="Times New Roman" w:hAnsi="Times New Roman" w:cs="Times New Roman"/>
+          <w:sz w:val="24"/>
+          <w:szCs w:val="24"/>
+        </w:rPr>
+      </w:pPr>
+      <w:r>
+        <w:rPr>
+          <w:rFonts w:ascii="Times New Roman" w:hAnsi="Times New Roman" w:cs="Times New Roman"/>
+          <w:sz w:val="24"/>
+          <w:szCs w:val="24"/>
+        </w:rPr>
+        <w:t xml:space="preserve">- </w:t>
+      </w:r>
+      <w:r>
+        <w:rPr>
+          <w:rFonts w:ascii="Times New Roman" w:hAnsi="Times New Roman" w:cs="Times New Roman"/>
+          <w:sz w:val="24"/>
+          <w:szCs w:val="24"/>
+        </w:rPr>
+        <w:t>Also wrote presentation slides 1-12</w:t>
+      </w:r>
+      <w:r>
+        <w:rPr>
+          <w:rFonts w:ascii="Times New Roman" w:hAnsi="Times New Roman" w:cs="Times New Roman"/>
+          <w:sz w:val="24"/>
+          <w:szCs w:val="24"/>
+        </w:rPr>
+        <w:t>.</w:t>
+      </w:r>
+    </w:p>
+    <w:p>
+      <w:pPr>
+        <w:spacing w:line="240" w:lineRule="auto"/>
+        <w:jc w:val="both"/>
+        <w:rPr>
+          <w:rFonts w:ascii="Times New Roman" w:hAnsi="Times New Roman" w:cs="Times New Roman"/>
+          <w:sz w:val="24"/>
+          <w:szCs w:val="24"/>
+        </w:rPr>
+      </w:pPr>
+    </w:p>
+    <w:p>
+      <w:pPr>
+        <w:spacing w:line="240" w:lineRule="auto"/>
+        <w:jc w:val="both"/>
+        <w:rPr>
+          <w:rFonts w:ascii="Times New Roman" w:hAnsi="Times New Roman" w:cs="Times New Roman"/>
+          <w:sz w:val="24"/>
+          <w:szCs w:val="24"/>
+        </w:rPr>
+      </w:pPr>
+    </w:p>
+    <w:p>
+      <w:pPr>
+        <w:spacing w:line="240" w:lineRule="auto"/>
+        <w:jc w:val="both"/>
+        <w:rPr>
+          <w:rFonts w:ascii="Times New Roman" w:hAnsi="Times New Roman" w:cs="Times New Roman" w:hint="eastAsia"/>
+          <w:sz w:val="24"/>
+          <w:szCs w:val="24"/>
+        </w:rPr>
+      </w:pPr>
+      <w:r>
+        <w:rPr>
+          <w:rFonts w:ascii="Times New Roman" w:hAnsi="Times New Roman" w:cs="Times New Roman" w:hint="eastAsia"/>
+          <w:sz w:val="24"/>
+          <w:szCs w:val="24"/>
+        </w:rPr>
+        <w:t>R</w:t>
+      </w:r>
+      <w:r>
+        <w:rPr>
+          <w:rFonts w:ascii="Times New Roman" w:hAnsi="Times New Roman" w:cs="Times New Roman"/>
+          <w:sz w:val="24"/>
+          <w:szCs w:val="24"/>
+        </w:rPr>
+        <w:t>Z</w:t>
+      </w:r>
+    </w:p>
+    <w:p>
+      <w:pPr>
+        <w:spacing w:line="240" w:lineRule="auto"/>
+        <w:jc w:val="both"/>
+        <w:rPr>
+          <w:rFonts w:ascii="Times New Roman" w:hAnsi="Times New Roman" w:cs="Times New Roman"/>
           <w:b/>
           <w:bCs/>
           <w:sz w:val="24"/>
           <w:szCs w:val="24"/>
         </w:rPr>
       </w:pPr>
-      <w:r>
-        <w:rPr>
-          <w:rFonts w:ascii="Times New Roman" w:hAnsi="Times New Roman" w:cs="Times New Roman"/>
-          <w:sz w:val="24"/>
-          <w:szCs w:val="24"/>
-        </w:rPr>
-        <w:t xml:space="preserve">Also wrote presentation slides </w:t>
-      </w:r>
-      <w:r>
-        <w:rPr>
-          <w:rFonts w:ascii="Times New Roman" w:hAnsi="Times New Roman" w:cs="Times New Roman"/>
-          <w:sz w:val="24"/>
-          <w:szCs w:val="24"/>
-        </w:rPr>
-        <w:t>1</w:t>
-      </w:r>
-      <w:r>
-        <w:rPr>
-          <w:rFonts w:ascii="Times New Roman" w:hAnsi="Times New Roman" w:cs="Times New Roman"/>
-          <w:sz w:val="24"/>
-          <w:szCs w:val="24"/>
-        </w:rPr>
-        <w:t>-</w:t>
-      </w:r>
-      <w:r>
-        <w:rPr>
-          <w:rFonts w:ascii="Times New Roman" w:hAnsi="Times New Roman" w:cs="Times New Roman"/>
-          <w:sz w:val="24"/>
-          <w:szCs w:val="24"/>
-        </w:rPr>
-        <w:t>12</w:t>
-      </w:r>
     </w:p>
     <w:p>
       <w:pPr>
@@ -6850,190 +7133,9 @@
         <w:spacing w:line="240" w:lineRule="auto"/>
         <w:jc w:val="both"/>
         <w:rPr>
-          <w:rFonts w:ascii="Times New Roman" w:hAnsi="Times New Roman" w:cs="Times New Roman"/>
+          <w:rFonts w:ascii="Times New Roman" w:hAnsi="Times New Roman" w:cs="Times New Roman" w:hint="eastAsia"/>
           <w:b/>
           <w:bCs/>
-          <w:sz w:val="24"/>
-          <w:szCs w:val="24"/>
-        </w:rPr>
-      </w:pPr>
-    </w:p>
-    <w:p>
-      <w:pPr>
-        <w:spacing w:line="240" w:lineRule="auto"/>
-        <w:jc w:val="both"/>
-        <w:rPr>
-          <w:rFonts w:ascii="Times New Roman" w:hAnsi="Times New Roman" w:cs="Times New Roman"/>
-          <w:b/>
-          <w:bCs/>
-          <w:sz w:val="24"/>
-          <w:szCs w:val="24"/>
-        </w:rPr>
-      </w:pPr>
-    </w:p>
-    <w:p>
-      <w:pPr>
-        <w:spacing w:line="240" w:lineRule="auto"/>
-        <w:jc w:val="both"/>
-        <w:rPr>
-          <w:rFonts w:ascii="Times New Roman" w:hAnsi="Times New Roman" w:cs="Times New Roman"/>
-          <w:b/>
-          <w:bCs/>
-          <w:sz w:val="24"/>
-          <w:szCs w:val="24"/>
-        </w:rPr>
-      </w:pPr>
-    </w:p>
-    <w:p>
-      <w:pPr>
-        <w:spacing w:line="240" w:lineRule="auto"/>
-        <w:jc w:val="both"/>
-        <w:rPr>
-          <w:rFonts w:ascii="Times New Roman" w:hAnsi="Times New Roman" w:cs="Times New Roman"/>
-          <w:b/>
-          <w:bCs/>
-          <w:sz w:val="24"/>
-          <w:szCs w:val="24"/>
-        </w:rPr>
-      </w:pPr>
-    </w:p>
-    <w:p>
-      <w:pPr>
-        <w:spacing w:line="240" w:lineRule="auto"/>
-        <w:jc w:val="both"/>
-        <w:rPr>
-          <w:rFonts w:ascii="Times New Roman" w:hAnsi="Times New Roman" w:cs="Times New Roman"/>
-          <w:b/>
-          <w:bCs/>
-          <w:sz w:val="24"/>
-          <w:szCs w:val="24"/>
-        </w:rPr>
-      </w:pPr>
-    </w:p>
-    <w:p>
-      <w:pPr>
-        <w:spacing w:line="240" w:lineRule="auto"/>
-        <w:jc w:val="both"/>
-        <w:rPr>
-          <w:rFonts w:ascii="Times New Roman" w:hAnsi="Times New Roman" w:cs="Times New Roman"/>
-          <w:b/>
-          <w:bCs/>
-          <w:sz w:val="24"/>
-          <w:szCs w:val="24"/>
-        </w:rPr>
-      </w:pPr>
-    </w:p>
-    <w:p>
-      <w:pPr>
-        <w:spacing w:line="240" w:lineRule="auto"/>
-        <w:jc w:val="both"/>
-        <w:rPr>
-          <w:rFonts w:ascii="Times New Roman" w:hAnsi="Times New Roman" w:cs="Times New Roman"/>
-          <w:b/>
-          <w:bCs/>
-          <w:sz w:val="24"/>
-          <w:szCs w:val="24"/>
-        </w:rPr>
-      </w:pPr>
-    </w:p>
-    <w:p>
-      <w:pPr>
-        <w:spacing w:line="240" w:lineRule="auto"/>
-        <w:jc w:val="both"/>
-        <w:rPr>
-          <w:rFonts w:ascii="Times New Roman" w:hAnsi="Times New Roman" w:cs="Times New Roman"/>
-          <w:b/>
-          <w:bCs/>
-          <w:sz w:val="24"/>
-          <w:szCs w:val="24"/>
-        </w:rPr>
-      </w:pPr>
-    </w:p>
-    <w:p>
-      <w:pPr>
-        <w:spacing w:line="240" w:lineRule="auto"/>
-        <w:jc w:val="both"/>
-        <w:rPr>
-          <w:rFonts w:ascii="Times New Roman" w:hAnsi="Times New Roman" w:cs="Times New Roman"/>
-          <w:b/>
-          <w:bCs/>
-          <w:sz w:val="24"/>
-          <w:szCs w:val="24"/>
-        </w:rPr>
-      </w:pPr>
-    </w:p>
-    <w:p>
-      <w:pPr>
-        <w:spacing w:line="240" w:lineRule="auto"/>
-        <w:jc w:val="both"/>
-        <w:rPr>
-          <w:rFonts w:ascii="Times New Roman" w:hAnsi="Times New Roman" w:cs="Times New Roman"/>
-          <w:b/>
-          <w:bCs/>
-          <w:sz w:val="24"/>
-          <w:szCs w:val="24"/>
-        </w:rPr>
-      </w:pPr>
-    </w:p>
-    <w:p>
-      <w:pPr>
-        <w:spacing w:line="240" w:lineRule="auto"/>
-        <w:jc w:val="both"/>
-        <w:rPr>
-          <w:rFonts w:ascii="Times New Roman" w:hAnsi="Times New Roman" w:cs="Times New Roman"/>
-          <w:b/>
-          <w:bCs/>
-          <w:sz w:val="24"/>
-          <w:szCs w:val="24"/>
-        </w:rPr>
-      </w:pPr>
-    </w:p>
-    <w:p>
-      <w:pPr>
-        <w:spacing w:line="240" w:lineRule="auto"/>
-        <w:jc w:val="both"/>
-        <w:rPr>
-          <w:rFonts w:ascii="Times New Roman" w:hAnsi="Times New Roman" w:cs="Times New Roman"/>
-          <w:sz w:val="24"/>
-          <w:szCs w:val="24"/>
-        </w:rPr>
-      </w:pPr>
-      <w:r>
-        <w:rPr>
-          <w:rFonts w:ascii="Times New Roman" w:hAnsi="Times New Roman" w:cs="Times New Roman"/>
-          <w:b/>
-          <w:bCs/>
-          <w:sz w:val="24"/>
-          <w:szCs w:val="24"/>
-        </w:rPr>
-        <w:t>Contribution</w:t>
-      </w:r>
-    </w:p>
-    <w:p>
-      <w:pPr>
-        <w:spacing w:line="240" w:lineRule="auto"/>
-        <w:jc w:val="both"/>
-        <w:rPr>
-          <w:rFonts w:ascii="Times New Roman" w:hAnsi="Times New Roman" w:cs="Times New Roman"/>
-          <w:sz w:val="24"/>
-          <w:szCs w:val="24"/>
-        </w:rPr>
-      </w:pPr>
-      <w:r>
-        <w:rPr>
-          <w:rFonts w:ascii="Times New Roman" w:hAnsi="Times New Roman" w:cs="Times New Roman"/>
-          <w:sz w:val="24"/>
-          <w:szCs w:val="24"/>
-        </w:rPr>
-        <w:t xml:space="preserve">HK </w:t>
-      </w:r>
-    </w:p>
-    <w:p>
-      <w:pPr>
-        <w:spacing w:line="240" w:lineRule="auto"/>
-        <w:jc w:val="both"/>
-        <w:rPr>
-          <w:rFonts w:ascii="Times New Roman" w:hAnsi="Times New Roman" w:cs="Times New Roman"/>
           <w:sz w:val="24"/>
           <w:szCs w:val="24"/>
         </w:rPr>
@@ -7050,7 +7152,7 @@
 </file>
 
 <file path=word/numbering.xml><?xml version="1.0" encoding="utf-8"?>
-<w:numbering xmlns:wpc="http://schemas.microsoft.com/office/word/2010/wordprocessingCanvas" xmlns:cx="http://schemas.microsoft.com/office/drawing/2014/chartex" xmlns:cx1="http://schemas.microsoft.com/office/drawing/2015/9/8/chartex" xmlns:cx2="http://schemas.microsoft.com/office/drawing/2015/10/21/chartex" xmlns:cx3="http://schemas.microsoft.com/office/drawing/2016/5/9/chartex" xmlns:cx4="http://schemas.microsoft.com/office/drawing/2016/5/10/chartex" xmlns:cx5="http://schemas.microsoft.com/office/drawing/2016/5/11/chartex" xmlns:cx6="http://schemas.microsoft.com/office/drawing/2016/5/12/chartex" xmlns:cx7="http://schemas.microsoft.com/office/drawing/2016/5/13/chartex" xmlns:cx8="http://schemas.microsoft.com/office/drawing/2016/5/14/chartex" xmlns:mc="http://schemas.openxmlformats.org/markup-compatibility/2006" xmlns:aink="http://schemas.microsoft.com/office/drawing/2016/ink" xmlns:am3d="http://schemas.microsoft.com/office/drawing/2017/model3d" xmlns:o="urn:schemas-microsoft-com:office:office" xmlns:r="http://schemas.openxmlformats.org/officeDocument/2006/relationships" xmlns:m="http://schemas.openxmlformats.org/officeDocument/2006/math" xmlns:v="urn:schemas-microsoft-com:vml" xmlns:wp14="http://schemas.microsoft.com/office/word/2010/wordprocessingDrawing" xmlns:wp="http://schemas.openxmlformats.org/drawingml/2006/wordprocessingDrawing" xmlns:w10="urn:schemas-microsoft-com:office:word" xmlns:w="http://schemas.openxmlformats.org/wordprocessingml/2006/main" xmlns:w14="http://schemas.microsoft.com/office/word/2010/wordml" xmlns:w15="http://schemas.microsoft.com/office/word/2012/wordml" xmlns:w16cex="http://schemas.microsoft.com/office/word/2018/wordml/cex" xmlns:w16cid="http://schemas.microsoft.com/office/word/2016/wordml/cid" xmlns:w16="http://schemas.microsoft.com/office/word/2018/wordml" xmlns:w16se="http://schemas.microsoft.com/office/word/2015/wordml/symex" xmlns:wpg="http://schemas.microsoft.com/office/word/2010/wordprocessingGroup" xmlns:wpi="http://schemas.microsoft.com/office/word/2010/wordprocessingInk" xmlns:wne="http://schemas.microsoft.com/office/word/2006/wordml" xmlns:wps="http://schemas.microsoft.com/office/word/2010/wordprocessingShape" mc:Ignorable="w14 w15 w16se w16cid w16 w16cex wp14">
+<w:numbering xmlns:wpc="http://schemas.microsoft.com/office/word/2010/wordprocessingCanvas" xmlns:cx="http://schemas.microsoft.com/office/drawing/2014/chartex" xmlns:mc="http://schemas.openxmlformats.org/markup-compatibility/2006" xmlns:o="urn:schemas-microsoft-com:office:office" xmlns:r="http://schemas.openxmlformats.org/officeDocument/2006/relationships" xmlns:m="http://schemas.openxmlformats.org/officeDocument/2006/math" xmlns:v="urn:schemas-microsoft-com:vml" xmlns:wp14="http://schemas.microsoft.com/office/word/2010/wordprocessingDrawing" xmlns:wp="http://schemas.openxmlformats.org/drawingml/2006/wordprocessingDrawing" xmlns:w10="urn:schemas-microsoft-com:office:word" xmlns:w="http://schemas.openxmlformats.org/wordprocessingml/2006/main" xmlns:w14="http://schemas.microsoft.com/office/word/2010/wordml" xmlns:w15="http://schemas.microsoft.com/office/word/2012/wordml" xmlns:w16se="http://schemas.microsoft.com/office/word/2015/wordml/symex" xmlns:wpg="http://schemas.microsoft.com/office/word/2010/wordprocessingGroup" xmlns:wpi="http://schemas.microsoft.com/office/word/2010/wordprocessingInk" xmlns:wne="http://schemas.microsoft.com/office/word/2006/wordml" xmlns:wps="http://schemas.microsoft.com/office/word/2010/wordprocessingShape" mc:Ignorable="w14 w15 w16se wp14">
   <w:abstractNum w:abstractNumId="0" w15:restartNumberingAfterBreak="0">
     <w:nsid w:val="3AF2082F"/>
     <w:multiLevelType w:val="hybridMultilevel"/>
@@ -7140,14 +7242,244 @@
       </w:pPr>
     </w:lvl>
   </w:abstractNum>
+  <w:abstractNum w:abstractNumId="1" w15:restartNumberingAfterBreak="0">
+    <w:nsid w:val="49B9036F"/>
+    <w:multiLevelType w:val="hybridMultilevel"/>
+    <w:tmpl w:val="5FF832CE"/>
+    <w:lvl w:ilvl="0" w:tplc="5FB4FE40">
+      <w:numFmt w:val="bullet"/>
+      <w:lvlText w:val="-"/>
+      <w:lvlJc w:val="left"/>
+      <w:pPr>
+        <w:ind w:left="360" w:hanging="360"/>
+      </w:pPr>
+      <w:rPr>
+        <w:rFonts w:ascii="Times New Roman" w:eastAsiaTheme="minorEastAsia" w:hAnsi="Times New Roman" w:cs="Times New Roman" w:hint="default"/>
+      </w:rPr>
+    </w:lvl>
+    <w:lvl w:ilvl="1" w:tplc="04090003" w:tentative="1">
+      <w:start w:val="1"/>
+      <w:numFmt w:val="bullet"/>
+      <w:lvlText w:val=""/>
+      <w:lvlJc w:val="left"/>
+      <w:pPr>
+        <w:ind w:left="840" w:hanging="420"/>
+      </w:pPr>
+      <w:rPr>
+        <w:rFonts w:ascii="Wingdings" w:hAnsi="Wingdings" w:hint="default"/>
+      </w:rPr>
+    </w:lvl>
+    <w:lvl w:ilvl="2" w:tplc="04090005" w:tentative="1">
+      <w:start w:val="1"/>
+      <w:numFmt w:val="bullet"/>
+      <w:lvlText w:val=""/>
+      <w:lvlJc w:val="left"/>
+      <w:pPr>
+        <w:ind w:left="1260" w:hanging="420"/>
+      </w:pPr>
+      <w:rPr>
+        <w:rFonts w:ascii="Wingdings" w:hAnsi="Wingdings" w:hint="default"/>
+      </w:rPr>
+    </w:lvl>
+    <w:lvl w:ilvl="3" w:tplc="04090001" w:tentative="1">
+      <w:start w:val="1"/>
+      <w:numFmt w:val="bullet"/>
+      <w:lvlText w:val=""/>
+      <w:lvlJc w:val="left"/>
+      <w:pPr>
+        <w:ind w:left="1680" w:hanging="420"/>
+      </w:pPr>
+      <w:rPr>
+        <w:rFonts w:ascii="Wingdings" w:hAnsi="Wingdings" w:hint="default"/>
+      </w:rPr>
+    </w:lvl>
+    <w:lvl w:ilvl="4" w:tplc="04090003" w:tentative="1">
+      <w:start w:val="1"/>
+      <w:numFmt w:val="bullet"/>
+      <w:lvlText w:val=""/>
+      <w:lvlJc w:val="left"/>
+      <w:pPr>
+        <w:ind w:left="2100" w:hanging="420"/>
+      </w:pPr>
+      <w:rPr>
+        <w:rFonts w:ascii="Wingdings" w:hAnsi="Wingdings" w:hint="default"/>
+      </w:rPr>
+    </w:lvl>
+    <w:lvl w:ilvl="5" w:tplc="04090005" w:tentative="1">
+      <w:start w:val="1"/>
+      <w:numFmt w:val="bullet"/>
+      <w:lvlText w:val=""/>
+      <w:lvlJc w:val="left"/>
+      <w:pPr>
+        <w:ind w:left="2520" w:hanging="420"/>
+      </w:pPr>
+      <w:rPr>
+        <w:rFonts w:ascii="Wingdings" w:hAnsi="Wingdings" w:hint="default"/>
+      </w:rPr>
+    </w:lvl>
+    <w:lvl w:ilvl="6" w:tplc="04090001" w:tentative="1">
+      <w:start w:val="1"/>
+      <w:numFmt w:val="bullet"/>
+      <w:lvlText w:val=""/>
+      <w:lvlJc w:val="left"/>
+      <w:pPr>
+        <w:ind w:left="2940" w:hanging="420"/>
+      </w:pPr>
+      <w:rPr>
+        <w:rFonts w:ascii="Wingdings" w:hAnsi="Wingdings" w:hint="default"/>
+      </w:rPr>
+    </w:lvl>
+    <w:lvl w:ilvl="7" w:tplc="04090003" w:tentative="1">
+      <w:start w:val="1"/>
+      <w:numFmt w:val="bullet"/>
+      <w:lvlText w:val=""/>
+      <w:lvlJc w:val="left"/>
+      <w:pPr>
+        <w:ind w:left="3360" w:hanging="420"/>
+      </w:pPr>
+      <w:rPr>
+        <w:rFonts w:ascii="Wingdings" w:hAnsi="Wingdings" w:hint="default"/>
+      </w:rPr>
+    </w:lvl>
+    <w:lvl w:ilvl="8" w:tplc="04090005" w:tentative="1">
+      <w:start w:val="1"/>
+      <w:numFmt w:val="bullet"/>
+      <w:lvlText w:val=""/>
+      <w:lvlJc w:val="left"/>
+      <w:pPr>
+        <w:ind w:left="3780" w:hanging="420"/>
+      </w:pPr>
+      <w:rPr>
+        <w:rFonts w:ascii="Wingdings" w:hAnsi="Wingdings" w:hint="default"/>
+      </w:rPr>
+    </w:lvl>
+  </w:abstractNum>
+  <w:abstractNum w:abstractNumId="2" w15:restartNumberingAfterBreak="0">
+    <w:nsid w:val="652C128C"/>
+    <w:multiLevelType w:val="hybridMultilevel"/>
+    <w:tmpl w:val="057CCE46"/>
+    <w:lvl w:ilvl="0" w:tplc="128AAA20">
+      <w:numFmt w:val="bullet"/>
+      <w:lvlText w:val="-"/>
+      <w:lvlJc w:val="left"/>
+      <w:pPr>
+        <w:ind w:left="360" w:hanging="360"/>
+      </w:pPr>
+      <w:rPr>
+        <w:rFonts w:ascii="Times New Roman" w:eastAsiaTheme="minorEastAsia" w:hAnsi="Times New Roman" w:cs="Times New Roman" w:hint="default"/>
+      </w:rPr>
+    </w:lvl>
+    <w:lvl w:ilvl="1" w:tplc="04090003" w:tentative="1">
+      <w:start w:val="1"/>
+      <w:numFmt w:val="bullet"/>
+      <w:lvlText w:val=""/>
+      <w:lvlJc w:val="left"/>
+      <w:pPr>
+        <w:ind w:left="840" w:hanging="420"/>
+      </w:pPr>
+      <w:rPr>
+        <w:rFonts w:ascii="Wingdings" w:hAnsi="Wingdings" w:hint="default"/>
+      </w:rPr>
+    </w:lvl>
+    <w:lvl w:ilvl="2" w:tplc="04090005" w:tentative="1">
+      <w:start w:val="1"/>
+      <w:numFmt w:val="bullet"/>
+      <w:lvlText w:val=""/>
+      <w:lvlJc w:val="left"/>
+      <w:pPr>
+        <w:ind w:left="1260" w:hanging="420"/>
+      </w:pPr>
+      <w:rPr>
+        <w:rFonts w:ascii="Wingdings" w:hAnsi="Wingdings" w:hint="default"/>
+      </w:rPr>
+    </w:lvl>
+    <w:lvl w:ilvl="3" w:tplc="04090001" w:tentative="1">
+      <w:start w:val="1"/>
+      <w:numFmt w:val="bullet"/>
+      <w:lvlText w:val=""/>
+      <w:lvlJc w:val="left"/>
+      <w:pPr>
+        <w:ind w:left="1680" w:hanging="420"/>
+      </w:pPr>
+      <w:rPr>
+        <w:rFonts w:ascii="Wingdings" w:hAnsi="Wingdings" w:hint="default"/>
+      </w:rPr>
+    </w:lvl>
+    <w:lvl w:ilvl="4" w:tplc="04090003" w:tentative="1">
+      <w:start w:val="1"/>
+      <w:numFmt w:val="bullet"/>
+      <w:lvlText w:val=""/>
+      <w:lvlJc w:val="left"/>
+      <w:pPr>
+        <w:ind w:left="2100" w:hanging="420"/>
+      </w:pPr>
+      <w:rPr>
+        <w:rFonts w:ascii="Wingdings" w:hAnsi="Wingdings" w:hint="default"/>
+      </w:rPr>
+    </w:lvl>
+    <w:lvl w:ilvl="5" w:tplc="04090005" w:tentative="1">
+      <w:start w:val="1"/>
+      <w:numFmt w:val="bullet"/>
+      <w:lvlText w:val=""/>
+      <w:lvlJc w:val="left"/>
+      <w:pPr>
+        <w:ind w:left="2520" w:hanging="420"/>
+      </w:pPr>
+      <w:rPr>
+        <w:rFonts w:ascii="Wingdings" w:hAnsi="Wingdings" w:hint="default"/>
+      </w:rPr>
+    </w:lvl>
+    <w:lvl w:ilvl="6" w:tplc="04090001" w:tentative="1">
+      <w:start w:val="1"/>
+      <w:numFmt w:val="bullet"/>
+      <w:lvlText w:val=""/>
+      <w:lvlJc w:val="left"/>
+      <w:pPr>
+        <w:ind w:left="2940" w:hanging="420"/>
+      </w:pPr>
+      <w:rPr>
+        <w:rFonts w:ascii="Wingdings" w:hAnsi="Wingdings" w:hint="default"/>
+      </w:rPr>
+    </w:lvl>
+    <w:lvl w:ilvl="7" w:tplc="04090003" w:tentative="1">
+      <w:start w:val="1"/>
+      <w:numFmt w:val="bullet"/>
+      <w:lvlText w:val=""/>
+      <w:lvlJc w:val="left"/>
+      <w:pPr>
+        <w:ind w:left="3360" w:hanging="420"/>
+      </w:pPr>
+      <w:rPr>
+        <w:rFonts w:ascii="Wingdings" w:hAnsi="Wingdings" w:hint="default"/>
+      </w:rPr>
+    </w:lvl>
+    <w:lvl w:ilvl="8" w:tplc="04090005" w:tentative="1">
+      <w:start w:val="1"/>
+      <w:numFmt w:val="bullet"/>
+      <w:lvlText w:val=""/>
+      <w:lvlJc w:val="left"/>
+      <w:pPr>
+        <w:ind w:left="3780" w:hanging="420"/>
+      </w:pPr>
+      <w:rPr>
+        <w:rFonts w:ascii="Wingdings" w:hAnsi="Wingdings" w:hint="default"/>
+      </w:rPr>
+    </w:lvl>
+  </w:abstractNum>
   <w:num w:numId="1">
     <w:abstractNumId w:val="0"/>
+  </w:num>
+  <w:num w:numId="2">
+    <w:abstractNumId w:val="1"/>
+  </w:num>
+  <w:num w:numId="3">
+    <w:abstractNumId w:val="2"/>
   </w:num>
 </w:numbering>
 </file>
 
 <file path=word/styles.xml><?xml version="1.0" encoding="utf-8"?>
-<w:styles xmlns:mc="http://schemas.openxmlformats.org/markup-compatibility/2006" xmlns:r="http://schemas.openxmlformats.org/officeDocument/2006/relationships" xmlns:w="http://schemas.openxmlformats.org/wordprocessingml/2006/main" xmlns:w14="http://schemas.microsoft.com/office/word/2010/wordml" xmlns:w15="http://schemas.microsoft.com/office/word/2012/wordml" xmlns:w16cex="http://schemas.microsoft.com/office/word/2018/wordml/cex" xmlns:w16cid="http://schemas.microsoft.com/office/word/2016/wordml/cid" xmlns:w16="http://schemas.microsoft.com/office/word/2018/wordml" xmlns:w16se="http://schemas.microsoft.com/office/word/2015/wordml/symex" mc:Ignorable="w14 w15 w16se w16cid w16 w16cex">
+<w:styles xmlns:mc="http://schemas.openxmlformats.org/markup-compatibility/2006" xmlns:r="http://schemas.openxmlformats.org/officeDocument/2006/relationships" xmlns:w="http://schemas.openxmlformats.org/wordprocessingml/2006/main" xmlns:w14="http://schemas.microsoft.com/office/word/2010/wordml" xmlns:w15="http://schemas.microsoft.com/office/word/2012/wordml" xmlns:w16se="http://schemas.microsoft.com/office/word/2015/wordml/symex" mc:Ignorable="w14 w15 w16se">
   <w:docDefaults>
     <w:rPrDefault>
       <w:rPr>
@@ -7163,7 +7495,7 @@
       </w:pPr>
     </w:pPrDefault>
   </w:docDefaults>
-  <w:latentStyles w:defLockedState="0" w:defUIPriority="99" w:defSemiHidden="0" w:defUnhideWhenUsed="0" w:defQFormat="0" w:count="376">
+  <w:latentStyles w:defLockedState="0" w:defUIPriority="99" w:defSemiHidden="0" w:defUnhideWhenUsed="0" w:defQFormat="0" w:count="371">
     <w:lsdException w:name="Normal" w:uiPriority="0" w:qFormat="1"/>
     <w:lsdException w:name="heading 1" w:uiPriority="9" w:qFormat="1"/>
     <w:lsdException w:name="heading 2" w:semiHidden="1" w:uiPriority="9" w:unhideWhenUsed="1" w:qFormat="1"/>
@@ -7535,23 +7867,18 @@
     <w:lsdException w:name="List Table 5 Dark Accent 6" w:uiPriority="50"/>
     <w:lsdException w:name="List Table 6 Colorful Accent 6" w:uiPriority="51"/>
     <w:lsdException w:name="List Table 7 Colorful Accent 6" w:uiPriority="52"/>
-    <w:lsdException w:name="Mention" w:semiHidden="1" w:unhideWhenUsed="1"/>
-    <w:lsdException w:name="Smart Hyperlink" w:semiHidden="1" w:unhideWhenUsed="1"/>
-    <w:lsdException w:name="Hashtag" w:semiHidden="1" w:unhideWhenUsed="1"/>
-    <w:lsdException w:name="Unresolved Mention" w:semiHidden="1" w:unhideWhenUsed="1"/>
-    <w:lsdException w:name="Smart Link" w:semiHidden="1" w:unhideWhenUsed="1"/>
   </w:latentStyles>
-  <w:style w:type="paragraph" w:default="1" w:styleId="Normal">
+  <w:style w:type="paragraph" w:default="1" w:styleId="a">
     <w:name w:val="Normal"/>
     <w:qFormat/>
   </w:style>
-  <w:style w:type="character" w:default="1" w:styleId="DefaultParagraphFont">
+  <w:style w:type="character" w:default="1" w:styleId="a0">
     <w:name w:val="Default Paragraph Font"/>
     <w:uiPriority w:val="1"/>
     <w:semiHidden/>
     <w:unhideWhenUsed/>
   </w:style>
-  <w:style w:type="table" w:default="1" w:styleId="TableNormal">
+  <w:style w:type="table" w:default="1" w:styleId="a1">
     <w:name w:val="Normal Table"/>
     <w:uiPriority w:val="99"/>
     <w:semiHidden/>
@@ -7566,15 +7893,15 @@
       </w:tblCellMar>
     </w:tblPr>
   </w:style>
-  <w:style w:type="numbering" w:default="1" w:styleId="NoList">
+  <w:style w:type="numbering" w:default="1" w:styleId="a2">
     <w:name w:val="No List"/>
     <w:uiPriority w:val="99"/>
     <w:semiHidden/>
     <w:unhideWhenUsed/>
   </w:style>
-  <w:style w:type="paragraph" w:styleId="ListParagraph">
+  <w:style w:type="paragraph" w:styleId="a3">
     <w:name w:val="List Paragraph"/>
-    <w:basedOn w:val="Normal"/>
+    <w:basedOn w:val="a"/>
     <w:uiPriority w:val="34"/>
     <w:qFormat/>
     <w:rsid w:val="00155A77"/>
@@ -7583,10 +7910,10 @@
       <w:contextualSpacing/>
     </w:pPr>
   </w:style>
-  <w:style w:type="paragraph" w:styleId="Caption">
+  <w:style w:type="paragraph" w:styleId="a4">
     <w:name w:val="caption"/>
-    <w:basedOn w:val="Normal"/>
-    <w:next w:val="Normal"/>
+    <w:basedOn w:val="a"/>
+    <w:next w:val="a"/>
     <w:uiPriority w:val="35"/>
     <w:unhideWhenUsed/>
     <w:qFormat/>
@@ -7602,9 +7929,9 @@
       <w:szCs w:val="18"/>
     </w:rPr>
   </w:style>
-  <w:style w:type="table" w:styleId="TableGrid">
+  <w:style w:type="table" w:styleId="a5">
     <w:name w:val="Table Grid"/>
-    <w:basedOn w:val="TableNormal"/>
+    <w:basedOn w:val="a1"/>
     <w:uiPriority w:val="39"/>
     <w:rsid w:val="0040731C"/>
     <w:pPr>
@@ -7924,7 +8251,7 @@
 </file>
 
 <file path=customXml/itemProps1.xml><?xml version="1.0" encoding="utf-8"?>
-<ds:datastoreItem xmlns:ds="http://schemas.openxmlformats.org/officeDocument/2006/customXml" ds:itemID="{D547081A-78CE-41FB-8DC6-8747F533AB72}">
+<ds:datastoreItem xmlns:ds="http://schemas.openxmlformats.org/officeDocument/2006/customXml" ds:itemID="{4496EF0E-5C96-4E9A-8357-60B31A4288F3}">
   <ds:schemaRefs>
     <ds:schemaRef ds:uri="http://schemas.openxmlformats.org/officeDocument/2006/bibliography"/>
   </ds:schemaRefs>

</xml_diff>

<commit_message>
revise summary, add contributions.
</commit_message>
<xml_diff>
--- a/ExecSummary/ExecSummary.docx
+++ b/ExecSummary/ExecSummary.docx
@@ -93,25 +93,7 @@
           <w:sz w:val="24"/>
           <w:szCs w:val="24"/>
         </w:rPr>
-        <w:t xml:space="preserve">ang, </w:t>
-      </w:r>
-      <w:proofErr w:type="spellStart"/>
-      <w:r>
-        <w:rPr>
-          <w:rFonts w:ascii="Times New Roman" w:hAnsi="Times New Roman" w:cs="Times New Roman"/>
-          <w:sz w:val="24"/>
-          <w:szCs w:val="24"/>
-        </w:rPr>
-        <w:t>Ruyan</w:t>
-      </w:r>
-      <w:proofErr w:type="spellEnd"/>
-      <w:r>
-        <w:rPr>
-          <w:rFonts w:ascii="Times New Roman" w:hAnsi="Times New Roman" w:cs="Times New Roman"/>
-          <w:sz w:val="24"/>
-          <w:szCs w:val="24"/>
-        </w:rPr>
-        <w:t xml:space="preserve"> Zhou</w:t>
+        <w:t>ang, Ruyan Zhou</w:t>
       </w:r>
     </w:p>
     <w:p>
@@ -287,7 +269,7 @@
     </w:p>
     <w:p>
       <w:pPr>
-        <w:pStyle w:val="ListParagraph"/>
+        <w:pStyle w:val="a3"/>
         <w:numPr>
           <w:ilvl w:val="0"/>
           <w:numId w:val="1"/>
@@ -367,7 +349,7 @@
     </w:p>
     <w:p>
       <w:pPr>
-        <w:pStyle w:val="ListParagraph"/>
+        <w:pStyle w:val="a3"/>
         <w:numPr>
           <w:ilvl w:val="0"/>
           <w:numId w:val="1"/>
@@ -423,7 +405,7 @@
     </w:p>
     <w:p>
       <w:pPr>
-        <w:pStyle w:val="ListParagraph"/>
+        <w:pStyle w:val="a3"/>
         <w:numPr>
           <w:ilvl w:val="0"/>
           <w:numId w:val="1"/>
@@ -1499,7 +1481,7 @@
     </w:p>
     <w:p>
       <w:pPr>
-        <w:pStyle w:val="Caption"/>
+        <w:pStyle w:val="a4"/>
         <w:jc w:val="both"/>
         <w:rPr>
           <w:sz w:val="16"/>
@@ -2197,7 +2179,7 @@
     </w:p>
     <w:p>
       <w:pPr>
-        <w:pStyle w:val="Caption"/>
+        <w:pStyle w:val="a4"/>
         <w:jc w:val="both"/>
         <w:rPr>
           <w:sz w:val="16"/>
@@ -2750,7 +2732,7 @@
     </w:p>
     <w:p>
       <w:pPr>
-        <w:pStyle w:val="Caption"/>
+        <w:pStyle w:val="a4"/>
         <w:rPr>
           <w:sz w:val="16"/>
           <w:szCs w:val="16"/>
@@ -2951,7 +2933,23 @@
           <w:sz w:val="24"/>
           <w:szCs w:val="24"/>
         </w:rPr>
-        <w:t xml:space="preserve"> some relationship to the rates. The </w:t>
+        <w:t xml:space="preserve"> some relationship </w:t>
+      </w:r>
+      <w:r>
+        <w:rPr>
+          <w:rFonts w:ascii="Times New Roman" w:hAnsi="Times New Roman" w:cs="Times New Roman"/>
+          <w:sz w:val="24"/>
+          <w:szCs w:val="24"/>
+        </w:rPr>
+        <w:t>with</w:t>
+      </w:r>
+      <w:r>
+        <w:rPr>
+          <w:rFonts w:ascii="Times New Roman" w:hAnsi="Times New Roman" w:cs="Times New Roman"/>
+          <w:sz w:val="24"/>
+          <w:szCs w:val="24"/>
+        </w:rPr>
+        <w:t xml:space="preserve"> the rates. The </w:t>
       </w:r>
       <w:r>
         <w:rPr>
@@ -3154,7 +3152,7 @@
     </w:p>
     <w:p>
       <w:pPr>
-        <w:pStyle w:val="Caption"/>
+        <w:pStyle w:val="a4"/>
         <w:jc w:val="both"/>
         <w:rPr>
           <w:sz w:val="16"/>
@@ -3358,7 +3356,7 @@
           <w:sz w:val="24"/>
           <w:szCs w:val="24"/>
         </w:rPr>
-        <w:t xml:space="preserve"> and smell of the place is also played </w:t>
+        <w:t xml:space="preserve"> and smell of the place is play </w:t>
       </w:r>
       <w:r>
         <w:rPr>
@@ -3857,7 +3855,7 @@
     </w:p>
     <w:tbl>
       <w:tblPr>
-        <w:tblStyle w:val="TableGrid"/>
+        <w:tblStyle w:val="a5"/>
         <w:tblW w:w="0" w:type="auto"/>
         <w:jc w:val="center"/>
         <w:tblLook w:val="04A0" w:firstRow="1" w:lastRow="0" w:firstColumn="1" w:lastColumn="0" w:noHBand="0" w:noVBand="1"/>
@@ -4180,7 +4178,7 @@
     </w:tbl>
     <w:p>
       <w:pPr>
-        <w:pStyle w:val="Caption"/>
+        <w:pStyle w:val="a4"/>
         <w:jc w:val="center"/>
         <w:rPr>
           <w:rFonts w:ascii="Times New Roman" w:hAnsi="Times New Roman" w:cs="Times New Roman"/>
@@ -4681,7 +4679,7 @@
     </w:p>
     <w:p>
       <w:pPr>
-        <w:pStyle w:val="Caption"/>
+        <w:pStyle w:val="a4"/>
         <w:jc w:val="center"/>
         <w:rPr>
           <w:sz w:val="16"/>
@@ -4976,7 +4974,7 @@
     </w:p>
     <w:tbl>
       <w:tblPr>
-        <w:tblStyle w:val="TableGrid"/>
+        <w:tblStyle w:val="a5"/>
         <w:tblW w:w="0" w:type="auto"/>
         <w:jc w:val="center"/>
         <w:tblLook w:val="04A0" w:firstRow="1" w:lastRow="0" w:firstColumn="1" w:lastColumn="0" w:noHBand="0" w:noVBand="1"/>
@@ -5733,7 +5731,7 @@
     </w:tbl>
     <w:p>
       <w:pPr>
-        <w:pStyle w:val="Caption"/>
+        <w:pStyle w:val="a4"/>
         <w:jc w:val="center"/>
         <w:rPr>
           <w:sz w:val="16"/>
@@ -6153,7 +6151,7 @@
     </w:p>
     <w:p>
       <w:pPr>
-        <w:pStyle w:val="Caption"/>
+        <w:pStyle w:val="a4"/>
         <w:jc w:val="center"/>
         <w:rPr>
           <w:sz w:val="16"/>
@@ -6177,7 +6175,7 @@
     </w:p>
     <w:tbl>
       <w:tblPr>
-        <w:tblStyle w:val="TableGrid"/>
+        <w:tblStyle w:val="a5"/>
         <w:tblW w:w="0" w:type="auto"/>
         <w:jc w:val="center"/>
         <w:tblLook w:val="04A0" w:firstRow="1" w:lastRow="0" w:firstColumn="1" w:lastColumn="0" w:noHBand="0" w:noVBand="1"/>
@@ -6529,33 +6527,20 @@
     </w:tbl>
     <w:p>
       <w:pPr>
-        <w:pStyle w:val="Caption"/>
+        <w:pStyle w:val="a4"/>
         <w:jc w:val="center"/>
       </w:pPr>
       <w:r>
         <w:t xml:space="preserve">Table </w:t>
       </w:r>
-      <w:r>
-        <w:fldChar w:fldCharType="begin"/>
-      </w:r>
-      <w:r>
-        <w:instrText xml:space="preserve"> SEQ Table \* ARABIC </w:instrText>
-      </w:r>
-      <w:r>
-        <w:fldChar w:fldCharType="separate"/>
-      </w:r>
-      <w:r>
-        <w:rPr>
-          <w:noProof/>
-        </w:rPr>
-        <w:t>3</w:t>
-      </w:r>
-      <w:r>
-        <w:rPr>
-          <w:noProof/>
-        </w:rPr>
-        <w:fldChar w:fldCharType="end"/>
-      </w:r>
+      <w:fldSimple w:instr=" SEQ Table \* ARABIC ">
+        <w:r>
+          <w:rPr>
+            <w:noProof/>
+          </w:rPr>
+          <w:t>3</w:t>
+        </w:r>
+      </w:fldSimple>
       <w:r>
         <w:t xml:space="preserve">. p-values for </w:t>
       </w:r>
@@ -6989,7 +6974,7 @@
     </w:p>
     <w:p>
       <w:pPr>
-        <w:pStyle w:val="Caption"/>
+        <w:pStyle w:val="a4"/>
         <w:jc w:val="center"/>
         <w:rPr>
           <w:sz w:val="16"/>
@@ -7012,7 +6997,7 @@
     </w:p>
     <w:tbl>
       <w:tblPr>
-        <w:tblStyle w:val="TableGrid"/>
+        <w:tblStyle w:val="a5"/>
         <w:tblW w:w="0" w:type="auto"/>
         <w:tblLayout w:type="fixed"/>
         <w:tblLook w:val="04A0" w:firstRow="1" w:lastRow="0" w:firstColumn="1" w:lastColumn="0" w:noHBand="0" w:noVBand="1"/>
@@ -7909,7 +7894,7 @@
     </w:tbl>
     <w:p>
       <w:pPr>
-        <w:pStyle w:val="Caption"/>
+        <w:pStyle w:val="a4"/>
         <w:jc w:val="center"/>
       </w:pPr>
       <w:r>
@@ -9362,6 +9347,14 @@
           <w:sz w:val="24"/>
           <w:szCs w:val="24"/>
         </w:rPr>
+        <w:t xml:space="preserve"> and recorded the voice for that parts</w:t>
+      </w:r>
+      <w:r>
+        <w:rPr>
+          <w:rFonts w:ascii="Times New Roman" w:hAnsi="Times New Roman" w:cs="Times New Roman"/>
+          <w:sz w:val="24"/>
+          <w:szCs w:val="24"/>
+        </w:rPr>
         <w:t>.</w:t>
       </w:r>
     </w:p>
@@ -9393,8 +9386,6 @@
         <w:jc w:val="both"/>
         <w:rPr>
           <w:rFonts w:ascii="Times New Roman" w:hAnsi="Times New Roman" w:cs="Times New Roman"/>
-          <w:b/>
-          <w:bCs/>
           <w:sz w:val="24"/>
           <w:szCs w:val="24"/>
         </w:rPr>
@@ -9414,6 +9405,165 @@
           <w:szCs w:val="24"/>
         </w:rPr>
         <w:t>Z</w:t>
+      </w:r>
+    </w:p>
+    <w:p>
+      <w:pPr>
+        <w:spacing w:line="240" w:lineRule="auto"/>
+        <w:jc w:val="both"/>
+        <w:rPr>
+          <w:rFonts w:ascii="Times New Roman" w:hAnsi="Times New Roman" w:cs="Times New Roman"/>
+          <w:sz w:val="24"/>
+          <w:szCs w:val="24"/>
+        </w:rPr>
+      </w:pPr>
+      <w:r>
+        <w:rPr>
+          <w:rFonts w:ascii="Times New Roman" w:hAnsi="Times New Roman" w:cs="Times New Roman"/>
+          <w:sz w:val="24"/>
+          <w:szCs w:val="24"/>
+        </w:rPr>
+        <w:t>-</w:t>
+      </w:r>
+      <w:r>
+        <w:rPr>
+          <w:rFonts w:ascii="Times New Roman" w:hAnsi="Times New Roman" w:cs="Times New Roman"/>
+          <w:sz w:val="24"/>
+          <w:szCs w:val="24"/>
+        </w:rPr>
+        <w:t xml:space="preserve"> </w:t>
+      </w:r>
+      <w:r>
+        <w:rPr>
+          <w:rFonts w:ascii="Times New Roman" w:hAnsi="Times New Roman" w:cs="Times New Roman"/>
+          <w:sz w:val="24"/>
+          <w:szCs w:val="24"/>
+        </w:rPr>
+        <w:t>Tried to study the impact of attributions with XW, but hard to do analysis since majority of the attributes of Hotels are NA.</w:t>
+      </w:r>
+    </w:p>
+    <w:p>
+      <w:pPr>
+        <w:spacing w:line="240" w:lineRule="auto"/>
+        <w:jc w:val="both"/>
+        <w:rPr>
+          <w:rFonts w:ascii="Times New Roman" w:hAnsi="Times New Roman" w:cs="Times New Roman"/>
+          <w:sz w:val="24"/>
+          <w:szCs w:val="24"/>
+        </w:rPr>
+      </w:pPr>
+      <w:r>
+        <w:rPr>
+          <w:rFonts w:ascii="Times New Roman" w:hAnsi="Times New Roman" w:cs="Times New Roman"/>
+          <w:sz w:val="24"/>
+          <w:szCs w:val="24"/>
+        </w:rPr>
+        <w:t xml:space="preserve">- </w:t>
+      </w:r>
+      <w:r>
+        <w:rPr>
+          <w:rFonts w:ascii="Times New Roman" w:hAnsi="Times New Roman" w:cs="Times New Roman" w:hint="eastAsia"/>
+          <w:sz w:val="24"/>
+          <w:szCs w:val="24"/>
+        </w:rPr>
+        <w:t>H</w:t>
+      </w:r>
+      <w:r>
+        <w:rPr>
+          <w:rFonts w:ascii="Times New Roman" w:hAnsi="Times New Roman" w:cs="Times New Roman"/>
+          <w:sz w:val="24"/>
+          <w:szCs w:val="24"/>
+        </w:rPr>
+        <w:t>ad done the sentiment analysis for clarifying reviews into positive or negative ones and embedded it into shiny app.</w:t>
+      </w:r>
+    </w:p>
+    <w:p>
+      <w:pPr>
+        <w:spacing w:line="240" w:lineRule="auto"/>
+        <w:jc w:val="both"/>
+        <w:rPr>
+          <w:rFonts w:ascii="Times New Roman" w:hAnsi="Times New Roman" w:cs="Times New Roman"/>
+          <w:sz w:val="24"/>
+          <w:szCs w:val="24"/>
+        </w:rPr>
+      </w:pPr>
+      <w:r>
+        <w:rPr>
+          <w:rFonts w:ascii="Times New Roman" w:hAnsi="Times New Roman" w:cs="Times New Roman"/>
+          <w:sz w:val="24"/>
+          <w:szCs w:val="24"/>
+        </w:rPr>
+        <w:t xml:space="preserve">- </w:t>
+      </w:r>
+      <w:r>
+        <w:rPr>
+          <w:rFonts w:ascii="Times New Roman" w:hAnsi="Times New Roman" w:cs="Times New Roman" w:hint="eastAsia"/>
+          <w:sz w:val="24"/>
+          <w:szCs w:val="24"/>
+        </w:rPr>
+        <w:t>W</w:t>
+      </w:r>
+      <w:r>
+        <w:rPr>
+          <w:rFonts w:ascii="Times New Roman" w:hAnsi="Times New Roman" w:cs="Times New Roman"/>
+          <w:sz w:val="24"/>
+          <w:szCs w:val="24"/>
+        </w:rPr>
+        <w:t>rote EDA part in the summary, also the proofreading of the summary.</w:t>
+      </w:r>
+    </w:p>
+    <w:p>
+      <w:pPr>
+        <w:spacing w:line="240" w:lineRule="auto"/>
+        <w:jc w:val="both"/>
+        <w:rPr>
+          <w:rFonts w:ascii="Times New Roman" w:hAnsi="Times New Roman" w:cs="Times New Roman"/>
+          <w:sz w:val="24"/>
+          <w:szCs w:val="24"/>
+        </w:rPr>
+      </w:pPr>
+      <w:r>
+        <w:rPr>
+          <w:rFonts w:ascii="Times New Roman" w:hAnsi="Times New Roman" w:cs="Times New Roman"/>
+          <w:sz w:val="24"/>
+          <w:szCs w:val="24"/>
+        </w:rPr>
+        <w:t xml:space="preserve">- </w:t>
+      </w:r>
+      <w:r>
+        <w:rPr>
+          <w:rFonts w:ascii="Times New Roman" w:hAnsi="Times New Roman" w:cs="Times New Roman"/>
+          <w:sz w:val="24"/>
+          <w:szCs w:val="24"/>
+        </w:rPr>
+        <w:t>Simplified the code of Shiny app and draw the plots except the word clouds in shiny app.</w:t>
+      </w:r>
+    </w:p>
+    <w:p>
+      <w:pPr>
+        <w:spacing w:line="240" w:lineRule="auto"/>
+        <w:jc w:val="both"/>
+        <w:rPr>
+          <w:rFonts w:ascii="Times New Roman" w:hAnsi="Times New Roman" w:cs="Times New Roman" w:hint="eastAsia"/>
+          <w:sz w:val="24"/>
+          <w:szCs w:val="24"/>
+        </w:rPr>
+      </w:pPr>
+      <w:r>
+        <w:rPr>
+          <w:rFonts w:ascii="Times New Roman" w:hAnsi="Times New Roman" w:cs="Times New Roman"/>
+          <w:sz w:val="24"/>
+          <w:szCs w:val="24"/>
+        </w:rPr>
+        <w:t xml:space="preserve">- </w:t>
+      </w:r>
+      <w:r>
+        <w:rPr>
+          <w:rFonts w:ascii="Times New Roman" w:hAnsi="Times New Roman" w:cs="Times New Roman"/>
+          <w:sz w:val="24"/>
+          <w:szCs w:val="24"/>
+        </w:rPr>
+        <w:t>Wrote presentation slides 8-17 and recorded the voice for that parts.</w:t>
       </w:r>
     </w:p>
     <w:sectPr>
@@ -9429,6 +9579,345 @@
 <file path=word/numbering.xml><?xml version="1.0" encoding="utf-8"?>
 <w:numbering xmlns:wpc="http://schemas.microsoft.com/office/word/2010/wordprocessingCanvas" xmlns:cx="http://schemas.microsoft.com/office/drawing/2014/chartex" xmlns:cx1="http://schemas.microsoft.com/office/drawing/2015/9/8/chartex" xmlns:cx2="http://schemas.microsoft.com/office/drawing/2015/10/21/chartex" xmlns:cx3="http://schemas.microsoft.com/office/drawing/2016/5/9/chartex" xmlns:cx4="http://schemas.microsoft.com/office/drawing/2016/5/10/chartex" xmlns:cx5="http://schemas.microsoft.com/office/drawing/2016/5/11/chartex" xmlns:cx6="http://schemas.microsoft.com/office/drawing/2016/5/12/chartex" xmlns:cx7="http://schemas.microsoft.com/office/drawing/2016/5/13/chartex" xmlns:cx8="http://schemas.microsoft.com/office/drawing/2016/5/14/chartex" xmlns:mc="http://schemas.openxmlformats.org/markup-compatibility/2006" xmlns:aink="http://schemas.microsoft.com/office/drawing/2016/ink" xmlns:am3d="http://schemas.microsoft.com/office/drawing/2017/model3d" xmlns:o="urn:schemas-microsoft-com:office:office" xmlns:r="http://schemas.openxmlformats.org/officeDocument/2006/relationships" xmlns:m="http://schemas.openxmlformats.org/officeDocument/2006/math" xmlns:v="urn:schemas-microsoft-com:vml" xmlns:wp14="http://schemas.microsoft.com/office/word/2010/wordprocessingDrawing" xmlns:wp="http://schemas.openxmlformats.org/drawingml/2006/wordprocessingDrawing" xmlns:w10="urn:schemas-microsoft-com:office:word" xmlns:w="http://schemas.openxmlformats.org/wordprocessingml/2006/main" xmlns:w14="http://schemas.microsoft.com/office/word/2010/wordml" xmlns:w15="http://schemas.microsoft.com/office/word/2012/wordml" xmlns:w16cex="http://schemas.microsoft.com/office/word/2018/wordml/cex" xmlns:w16cid="http://schemas.microsoft.com/office/word/2016/wordml/cid" xmlns:w16="http://schemas.microsoft.com/office/word/2018/wordml" xmlns:w16se="http://schemas.microsoft.com/office/word/2015/wordml/symex" xmlns:wpg="http://schemas.microsoft.com/office/word/2010/wordprocessingGroup" xmlns:wpi="http://schemas.microsoft.com/office/word/2010/wordprocessingInk" xmlns:wne="http://schemas.microsoft.com/office/word/2006/wordml" xmlns:wps="http://schemas.microsoft.com/office/word/2010/wordprocessingShape" mc:Ignorable="w14 w15 w16se w16cid w16 w16cex wp14">
   <w:abstractNum w:abstractNumId="0" w15:restartNumberingAfterBreak="0">
+    <w:nsid w:val="0A0B6B89"/>
+    <w:multiLevelType w:val="hybridMultilevel"/>
+    <w:tmpl w:val="583EA500"/>
+    <w:lvl w:ilvl="0" w:tplc="25127DCC">
+      <w:start w:val="5"/>
+      <w:numFmt w:val="bullet"/>
+      <w:lvlText w:val="-"/>
+      <w:lvlJc w:val="left"/>
+      <w:pPr>
+        <w:ind w:left="360" w:hanging="360"/>
+      </w:pPr>
+      <w:rPr>
+        <w:rFonts w:ascii="Times New Roman" w:eastAsia="DengXian" w:hAnsi="Times New Roman" w:cs="Times New Roman" w:hint="default"/>
+      </w:rPr>
+    </w:lvl>
+    <w:lvl w:ilvl="1" w:tplc="04090003" w:tentative="1">
+      <w:start w:val="1"/>
+      <w:numFmt w:val="bullet"/>
+      <w:lvlText w:val=""/>
+      <w:lvlJc w:val="left"/>
+      <w:pPr>
+        <w:ind w:left="840" w:hanging="420"/>
+      </w:pPr>
+      <w:rPr>
+        <w:rFonts w:ascii="Wingdings" w:hAnsi="Wingdings" w:hint="default"/>
+      </w:rPr>
+    </w:lvl>
+    <w:lvl w:ilvl="2" w:tplc="04090005" w:tentative="1">
+      <w:start w:val="1"/>
+      <w:numFmt w:val="bullet"/>
+      <w:lvlText w:val=""/>
+      <w:lvlJc w:val="left"/>
+      <w:pPr>
+        <w:ind w:left="1260" w:hanging="420"/>
+      </w:pPr>
+      <w:rPr>
+        <w:rFonts w:ascii="Wingdings" w:hAnsi="Wingdings" w:hint="default"/>
+      </w:rPr>
+    </w:lvl>
+    <w:lvl w:ilvl="3" w:tplc="04090001" w:tentative="1">
+      <w:start w:val="1"/>
+      <w:numFmt w:val="bullet"/>
+      <w:lvlText w:val=""/>
+      <w:lvlJc w:val="left"/>
+      <w:pPr>
+        <w:ind w:left="1680" w:hanging="420"/>
+      </w:pPr>
+      <w:rPr>
+        <w:rFonts w:ascii="Wingdings" w:hAnsi="Wingdings" w:hint="default"/>
+      </w:rPr>
+    </w:lvl>
+    <w:lvl w:ilvl="4" w:tplc="04090003" w:tentative="1">
+      <w:start w:val="1"/>
+      <w:numFmt w:val="bullet"/>
+      <w:lvlText w:val=""/>
+      <w:lvlJc w:val="left"/>
+      <w:pPr>
+        <w:ind w:left="2100" w:hanging="420"/>
+      </w:pPr>
+      <w:rPr>
+        <w:rFonts w:ascii="Wingdings" w:hAnsi="Wingdings" w:hint="default"/>
+      </w:rPr>
+    </w:lvl>
+    <w:lvl w:ilvl="5" w:tplc="04090005" w:tentative="1">
+      <w:start w:val="1"/>
+      <w:numFmt w:val="bullet"/>
+      <w:lvlText w:val=""/>
+      <w:lvlJc w:val="left"/>
+      <w:pPr>
+        <w:ind w:left="2520" w:hanging="420"/>
+      </w:pPr>
+      <w:rPr>
+        <w:rFonts w:ascii="Wingdings" w:hAnsi="Wingdings" w:hint="default"/>
+      </w:rPr>
+    </w:lvl>
+    <w:lvl w:ilvl="6" w:tplc="04090001" w:tentative="1">
+      <w:start w:val="1"/>
+      <w:numFmt w:val="bullet"/>
+      <w:lvlText w:val=""/>
+      <w:lvlJc w:val="left"/>
+      <w:pPr>
+        <w:ind w:left="2940" w:hanging="420"/>
+      </w:pPr>
+      <w:rPr>
+        <w:rFonts w:ascii="Wingdings" w:hAnsi="Wingdings" w:hint="default"/>
+      </w:rPr>
+    </w:lvl>
+    <w:lvl w:ilvl="7" w:tplc="04090003" w:tentative="1">
+      <w:start w:val="1"/>
+      <w:numFmt w:val="bullet"/>
+      <w:lvlText w:val=""/>
+      <w:lvlJc w:val="left"/>
+      <w:pPr>
+        <w:ind w:left="3360" w:hanging="420"/>
+      </w:pPr>
+      <w:rPr>
+        <w:rFonts w:ascii="Wingdings" w:hAnsi="Wingdings" w:hint="default"/>
+      </w:rPr>
+    </w:lvl>
+    <w:lvl w:ilvl="8" w:tplc="04090005" w:tentative="1">
+      <w:start w:val="1"/>
+      <w:numFmt w:val="bullet"/>
+      <w:lvlText w:val=""/>
+      <w:lvlJc w:val="left"/>
+      <w:pPr>
+        <w:ind w:left="3780" w:hanging="420"/>
+      </w:pPr>
+      <w:rPr>
+        <w:rFonts w:ascii="Wingdings" w:hAnsi="Wingdings" w:hint="default"/>
+      </w:rPr>
+    </w:lvl>
+  </w:abstractNum>
+  <w:abstractNum w:abstractNumId="1" w15:restartNumberingAfterBreak="0">
+    <w:nsid w:val="1274308E"/>
+    <w:multiLevelType w:val="hybridMultilevel"/>
+    <w:tmpl w:val="5F2E0068"/>
+    <w:lvl w:ilvl="0" w:tplc="C122BD64">
+      <w:start w:val="5"/>
+      <w:numFmt w:val="bullet"/>
+      <w:lvlText w:val="-"/>
+      <w:lvlJc w:val="left"/>
+      <w:pPr>
+        <w:ind w:left="360" w:hanging="360"/>
+      </w:pPr>
+      <w:rPr>
+        <w:rFonts w:ascii="Times New Roman" w:eastAsia="DengXian" w:hAnsi="Times New Roman" w:cs="Times New Roman" w:hint="default"/>
+      </w:rPr>
+    </w:lvl>
+    <w:lvl w:ilvl="1" w:tplc="04090003" w:tentative="1">
+      <w:start w:val="1"/>
+      <w:numFmt w:val="bullet"/>
+      <w:lvlText w:val=""/>
+      <w:lvlJc w:val="left"/>
+      <w:pPr>
+        <w:ind w:left="840" w:hanging="420"/>
+      </w:pPr>
+      <w:rPr>
+        <w:rFonts w:ascii="Wingdings" w:hAnsi="Wingdings" w:hint="default"/>
+      </w:rPr>
+    </w:lvl>
+    <w:lvl w:ilvl="2" w:tplc="04090005" w:tentative="1">
+      <w:start w:val="1"/>
+      <w:numFmt w:val="bullet"/>
+      <w:lvlText w:val=""/>
+      <w:lvlJc w:val="left"/>
+      <w:pPr>
+        <w:ind w:left="1260" w:hanging="420"/>
+      </w:pPr>
+      <w:rPr>
+        <w:rFonts w:ascii="Wingdings" w:hAnsi="Wingdings" w:hint="default"/>
+      </w:rPr>
+    </w:lvl>
+    <w:lvl w:ilvl="3" w:tplc="04090001" w:tentative="1">
+      <w:start w:val="1"/>
+      <w:numFmt w:val="bullet"/>
+      <w:lvlText w:val=""/>
+      <w:lvlJc w:val="left"/>
+      <w:pPr>
+        <w:ind w:left="1680" w:hanging="420"/>
+      </w:pPr>
+      <w:rPr>
+        <w:rFonts w:ascii="Wingdings" w:hAnsi="Wingdings" w:hint="default"/>
+      </w:rPr>
+    </w:lvl>
+    <w:lvl w:ilvl="4" w:tplc="04090003" w:tentative="1">
+      <w:start w:val="1"/>
+      <w:numFmt w:val="bullet"/>
+      <w:lvlText w:val=""/>
+      <w:lvlJc w:val="left"/>
+      <w:pPr>
+        <w:ind w:left="2100" w:hanging="420"/>
+      </w:pPr>
+      <w:rPr>
+        <w:rFonts w:ascii="Wingdings" w:hAnsi="Wingdings" w:hint="default"/>
+      </w:rPr>
+    </w:lvl>
+    <w:lvl w:ilvl="5" w:tplc="04090005" w:tentative="1">
+      <w:start w:val="1"/>
+      <w:numFmt w:val="bullet"/>
+      <w:lvlText w:val=""/>
+      <w:lvlJc w:val="left"/>
+      <w:pPr>
+        <w:ind w:left="2520" w:hanging="420"/>
+      </w:pPr>
+      <w:rPr>
+        <w:rFonts w:ascii="Wingdings" w:hAnsi="Wingdings" w:hint="default"/>
+      </w:rPr>
+    </w:lvl>
+    <w:lvl w:ilvl="6" w:tplc="04090001" w:tentative="1">
+      <w:start w:val="1"/>
+      <w:numFmt w:val="bullet"/>
+      <w:lvlText w:val=""/>
+      <w:lvlJc w:val="left"/>
+      <w:pPr>
+        <w:ind w:left="2940" w:hanging="420"/>
+      </w:pPr>
+      <w:rPr>
+        <w:rFonts w:ascii="Wingdings" w:hAnsi="Wingdings" w:hint="default"/>
+      </w:rPr>
+    </w:lvl>
+    <w:lvl w:ilvl="7" w:tplc="04090003" w:tentative="1">
+      <w:start w:val="1"/>
+      <w:numFmt w:val="bullet"/>
+      <w:lvlText w:val=""/>
+      <w:lvlJc w:val="left"/>
+      <w:pPr>
+        <w:ind w:left="3360" w:hanging="420"/>
+      </w:pPr>
+      <w:rPr>
+        <w:rFonts w:ascii="Wingdings" w:hAnsi="Wingdings" w:hint="default"/>
+      </w:rPr>
+    </w:lvl>
+    <w:lvl w:ilvl="8" w:tplc="04090005" w:tentative="1">
+      <w:start w:val="1"/>
+      <w:numFmt w:val="bullet"/>
+      <w:lvlText w:val=""/>
+      <w:lvlJc w:val="left"/>
+      <w:pPr>
+        <w:ind w:left="3780" w:hanging="420"/>
+      </w:pPr>
+      <w:rPr>
+        <w:rFonts w:ascii="Wingdings" w:hAnsi="Wingdings" w:hint="default"/>
+      </w:rPr>
+    </w:lvl>
+  </w:abstractNum>
+  <w:abstractNum w:abstractNumId="2" w15:restartNumberingAfterBreak="0">
+    <w:nsid w:val="1A2D6CB8"/>
+    <w:multiLevelType w:val="hybridMultilevel"/>
+    <w:tmpl w:val="AAB4540C"/>
+    <w:lvl w:ilvl="0" w:tplc="A37A196C">
+      <w:start w:val="5"/>
+      <w:numFmt w:val="bullet"/>
+      <w:lvlText w:val="-"/>
+      <w:lvlJc w:val="left"/>
+      <w:pPr>
+        <w:ind w:left="360" w:hanging="360"/>
+      </w:pPr>
+      <w:rPr>
+        <w:rFonts w:ascii="Times New Roman" w:eastAsia="DengXian" w:hAnsi="Times New Roman" w:cs="Times New Roman" w:hint="default"/>
+      </w:rPr>
+    </w:lvl>
+    <w:lvl w:ilvl="1" w:tplc="04090003" w:tentative="1">
+      <w:start w:val="1"/>
+      <w:numFmt w:val="bullet"/>
+      <w:lvlText w:val=""/>
+      <w:lvlJc w:val="left"/>
+      <w:pPr>
+        <w:ind w:left="840" w:hanging="420"/>
+      </w:pPr>
+      <w:rPr>
+        <w:rFonts w:ascii="Wingdings" w:hAnsi="Wingdings" w:hint="default"/>
+      </w:rPr>
+    </w:lvl>
+    <w:lvl w:ilvl="2" w:tplc="04090005" w:tentative="1">
+      <w:start w:val="1"/>
+      <w:numFmt w:val="bullet"/>
+      <w:lvlText w:val=""/>
+      <w:lvlJc w:val="left"/>
+      <w:pPr>
+        <w:ind w:left="1260" w:hanging="420"/>
+      </w:pPr>
+      <w:rPr>
+        <w:rFonts w:ascii="Wingdings" w:hAnsi="Wingdings" w:hint="default"/>
+      </w:rPr>
+    </w:lvl>
+    <w:lvl w:ilvl="3" w:tplc="04090001" w:tentative="1">
+      <w:start w:val="1"/>
+      <w:numFmt w:val="bullet"/>
+      <w:lvlText w:val=""/>
+      <w:lvlJc w:val="left"/>
+      <w:pPr>
+        <w:ind w:left="1680" w:hanging="420"/>
+      </w:pPr>
+      <w:rPr>
+        <w:rFonts w:ascii="Wingdings" w:hAnsi="Wingdings" w:hint="default"/>
+      </w:rPr>
+    </w:lvl>
+    <w:lvl w:ilvl="4" w:tplc="04090003" w:tentative="1">
+      <w:start w:val="1"/>
+      <w:numFmt w:val="bullet"/>
+      <w:lvlText w:val=""/>
+      <w:lvlJc w:val="left"/>
+      <w:pPr>
+        <w:ind w:left="2100" w:hanging="420"/>
+      </w:pPr>
+      <w:rPr>
+        <w:rFonts w:ascii="Wingdings" w:hAnsi="Wingdings" w:hint="default"/>
+      </w:rPr>
+    </w:lvl>
+    <w:lvl w:ilvl="5" w:tplc="04090005" w:tentative="1">
+      <w:start w:val="1"/>
+      <w:numFmt w:val="bullet"/>
+      <w:lvlText w:val=""/>
+      <w:lvlJc w:val="left"/>
+      <w:pPr>
+        <w:ind w:left="2520" w:hanging="420"/>
+      </w:pPr>
+      <w:rPr>
+        <w:rFonts w:ascii="Wingdings" w:hAnsi="Wingdings" w:hint="default"/>
+      </w:rPr>
+    </w:lvl>
+    <w:lvl w:ilvl="6" w:tplc="04090001" w:tentative="1">
+      <w:start w:val="1"/>
+      <w:numFmt w:val="bullet"/>
+      <w:lvlText w:val=""/>
+      <w:lvlJc w:val="left"/>
+      <w:pPr>
+        <w:ind w:left="2940" w:hanging="420"/>
+      </w:pPr>
+      <w:rPr>
+        <w:rFonts w:ascii="Wingdings" w:hAnsi="Wingdings" w:hint="default"/>
+      </w:rPr>
+    </w:lvl>
+    <w:lvl w:ilvl="7" w:tplc="04090003" w:tentative="1">
+      <w:start w:val="1"/>
+      <w:numFmt w:val="bullet"/>
+      <w:lvlText w:val=""/>
+      <w:lvlJc w:val="left"/>
+      <w:pPr>
+        <w:ind w:left="3360" w:hanging="420"/>
+      </w:pPr>
+      <w:rPr>
+        <w:rFonts w:ascii="Wingdings" w:hAnsi="Wingdings" w:hint="default"/>
+      </w:rPr>
+    </w:lvl>
+    <w:lvl w:ilvl="8" w:tplc="04090005" w:tentative="1">
+      <w:start w:val="1"/>
+      <w:numFmt w:val="bullet"/>
+      <w:lvlText w:val=""/>
+      <w:lvlJc w:val="left"/>
+      <w:pPr>
+        <w:ind w:left="3780" w:hanging="420"/>
+      </w:pPr>
+      <w:rPr>
+        <w:rFonts w:ascii="Wingdings" w:hAnsi="Wingdings" w:hint="default"/>
+      </w:rPr>
+    </w:lvl>
+  </w:abstractNum>
+  <w:abstractNum w:abstractNumId="3" w15:restartNumberingAfterBreak="0">
     <w:nsid w:val="3AF2082F"/>
     <w:multiLevelType w:val="hybridMultilevel"/>
     <w:tmpl w:val="A2D43794"/>
@@ -9517,11 +10006,12 @@
       </w:pPr>
     </w:lvl>
   </w:abstractNum>
-  <w:abstractNum w:abstractNumId="1" w15:restartNumberingAfterBreak="0">
-    <w:nsid w:val="49B9036F"/>
+  <w:abstractNum w:abstractNumId="4" w15:restartNumberingAfterBreak="0">
+    <w:nsid w:val="493E0E41"/>
     <w:multiLevelType w:val="hybridMultilevel"/>
-    <w:tmpl w:val="5FF832CE"/>
-    <w:lvl w:ilvl="0" w:tplc="5FB4FE40">
+    <w:tmpl w:val="51A6E08A"/>
+    <w:lvl w:ilvl="0" w:tplc="96F22CDC">
+      <w:start w:val="5"/>
       <w:numFmt w:val="bullet"/>
       <w:lvlText w:val="-"/>
       <w:lvlJc w:val="left"/>
@@ -9629,11 +10119,11 @@
       </w:rPr>
     </w:lvl>
   </w:abstractNum>
-  <w:abstractNum w:abstractNumId="2" w15:restartNumberingAfterBreak="0">
-    <w:nsid w:val="652C128C"/>
+  <w:abstractNum w:abstractNumId="5" w15:restartNumberingAfterBreak="0">
+    <w:nsid w:val="49B9036F"/>
     <w:multiLevelType w:val="hybridMultilevel"/>
-    <w:tmpl w:val="057CCE46"/>
-    <w:lvl w:ilvl="0" w:tplc="128AAA20">
+    <w:tmpl w:val="5FF832CE"/>
+    <w:lvl w:ilvl="0" w:tplc="5FB4FE40">
       <w:numFmt w:val="bullet"/>
       <w:lvlText w:val="-"/>
       <w:lvlJc w:val="left"/>
@@ -9741,14 +10231,255 @@
       </w:rPr>
     </w:lvl>
   </w:abstractNum>
+  <w:abstractNum w:abstractNumId="6" w15:restartNumberingAfterBreak="0">
+    <w:nsid w:val="4F566231"/>
+    <w:multiLevelType w:val="hybridMultilevel"/>
+    <w:tmpl w:val="8CC0052C"/>
+    <w:lvl w:ilvl="0" w:tplc="EE46A0E2">
+      <w:start w:val="5"/>
+      <w:numFmt w:val="bullet"/>
+      <w:lvlText w:val="-"/>
+      <w:lvlJc w:val="left"/>
+      <w:pPr>
+        <w:ind w:left="360" w:hanging="360"/>
+      </w:pPr>
+      <w:rPr>
+        <w:rFonts w:ascii="Times New Roman" w:eastAsia="DengXian" w:hAnsi="Times New Roman" w:cs="Times New Roman" w:hint="default"/>
+        <w:b w:val="0"/>
+      </w:rPr>
+    </w:lvl>
+    <w:lvl w:ilvl="1" w:tplc="04090003" w:tentative="1">
+      <w:start w:val="1"/>
+      <w:numFmt w:val="bullet"/>
+      <w:lvlText w:val=""/>
+      <w:lvlJc w:val="left"/>
+      <w:pPr>
+        <w:ind w:left="840" w:hanging="420"/>
+      </w:pPr>
+      <w:rPr>
+        <w:rFonts w:ascii="Wingdings" w:hAnsi="Wingdings" w:hint="default"/>
+      </w:rPr>
+    </w:lvl>
+    <w:lvl w:ilvl="2" w:tplc="04090005" w:tentative="1">
+      <w:start w:val="1"/>
+      <w:numFmt w:val="bullet"/>
+      <w:lvlText w:val=""/>
+      <w:lvlJc w:val="left"/>
+      <w:pPr>
+        <w:ind w:left="1260" w:hanging="420"/>
+      </w:pPr>
+      <w:rPr>
+        <w:rFonts w:ascii="Wingdings" w:hAnsi="Wingdings" w:hint="default"/>
+      </w:rPr>
+    </w:lvl>
+    <w:lvl w:ilvl="3" w:tplc="04090001" w:tentative="1">
+      <w:start w:val="1"/>
+      <w:numFmt w:val="bullet"/>
+      <w:lvlText w:val=""/>
+      <w:lvlJc w:val="left"/>
+      <w:pPr>
+        <w:ind w:left="1680" w:hanging="420"/>
+      </w:pPr>
+      <w:rPr>
+        <w:rFonts w:ascii="Wingdings" w:hAnsi="Wingdings" w:hint="default"/>
+      </w:rPr>
+    </w:lvl>
+    <w:lvl w:ilvl="4" w:tplc="04090003" w:tentative="1">
+      <w:start w:val="1"/>
+      <w:numFmt w:val="bullet"/>
+      <w:lvlText w:val=""/>
+      <w:lvlJc w:val="left"/>
+      <w:pPr>
+        <w:ind w:left="2100" w:hanging="420"/>
+      </w:pPr>
+      <w:rPr>
+        <w:rFonts w:ascii="Wingdings" w:hAnsi="Wingdings" w:hint="default"/>
+      </w:rPr>
+    </w:lvl>
+    <w:lvl w:ilvl="5" w:tplc="04090005" w:tentative="1">
+      <w:start w:val="1"/>
+      <w:numFmt w:val="bullet"/>
+      <w:lvlText w:val=""/>
+      <w:lvlJc w:val="left"/>
+      <w:pPr>
+        <w:ind w:left="2520" w:hanging="420"/>
+      </w:pPr>
+      <w:rPr>
+        <w:rFonts w:ascii="Wingdings" w:hAnsi="Wingdings" w:hint="default"/>
+      </w:rPr>
+    </w:lvl>
+    <w:lvl w:ilvl="6" w:tplc="04090001" w:tentative="1">
+      <w:start w:val="1"/>
+      <w:numFmt w:val="bullet"/>
+      <w:lvlText w:val=""/>
+      <w:lvlJc w:val="left"/>
+      <w:pPr>
+        <w:ind w:left="2940" w:hanging="420"/>
+      </w:pPr>
+      <w:rPr>
+        <w:rFonts w:ascii="Wingdings" w:hAnsi="Wingdings" w:hint="default"/>
+      </w:rPr>
+    </w:lvl>
+    <w:lvl w:ilvl="7" w:tplc="04090003" w:tentative="1">
+      <w:start w:val="1"/>
+      <w:numFmt w:val="bullet"/>
+      <w:lvlText w:val=""/>
+      <w:lvlJc w:val="left"/>
+      <w:pPr>
+        <w:ind w:left="3360" w:hanging="420"/>
+      </w:pPr>
+      <w:rPr>
+        <w:rFonts w:ascii="Wingdings" w:hAnsi="Wingdings" w:hint="default"/>
+      </w:rPr>
+    </w:lvl>
+    <w:lvl w:ilvl="8" w:tplc="04090005" w:tentative="1">
+      <w:start w:val="1"/>
+      <w:numFmt w:val="bullet"/>
+      <w:lvlText w:val=""/>
+      <w:lvlJc w:val="left"/>
+      <w:pPr>
+        <w:ind w:left="3780" w:hanging="420"/>
+      </w:pPr>
+      <w:rPr>
+        <w:rFonts w:ascii="Wingdings" w:hAnsi="Wingdings" w:hint="default"/>
+      </w:rPr>
+    </w:lvl>
+  </w:abstractNum>
+  <w:abstractNum w:abstractNumId="7" w15:restartNumberingAfterBreak="0">
+    <w:nsid w:val="652C128C"/>
+    <w:multiLevelType w:val="hybridMultilevel"/>
+    <w:tmpl w:val="057CCE46"/>
+    <w:lvl w:ilvl="0" w:tplc="128AAA20">
+      <w:numFmt w:val="bullet"/>
+      <w:lvlText w:val="-"/>
+      <w:lvlJc w:val="left"/>
+      <w:pPr>
+        <w:ind w:left="360" w:hanging="360"/>
+      </w:pPr>
+      <w:rPr>
+        <w:rFonts w:ascii="Times New Roman" w:eastAsiaTheme="minorEastAsia" w:hAnsi="Times New Roman" w:cs="Times New Roman" w:hint="default"/>
+      </w:rPr>
+    </w:lvl>
+    <w:lvl w:ilvl="1" w:tplc="04090003" w:tentative="1">
+      <w:start w:val="1"/>
+      <w:numFmt w:val="bullet"/>
+      <w:lvlText w:val=""/>
+      <w:lvlJc w:val="left"/>
+      <w:pPr>
+        <w:ind w:left="840" w:hanging="420"/>
+      </w:pPr>
+      <w:rPr>
+        <w:rFonts w:ascii="Wingdings" w:hAnsi="Wingdings" w:hint="default"/>
+      </w:rPr>
+    </w:lvl>
+    <w:lvl w:ilvl="2" w:tplc="04090005" w:tentative="1">
+      <w:start w:val="1"/>
+      <w:numFmt w:val="bullet"/>
+      <w:lvlText w:val=""/>
+      <w:lvlJc w:val="left"/>
+      <w:pPr>
+        <w:ind w:left="1260" w:hanging="420"/>
+      </w:pPr>
+      <w:rPr>
+        <w:rFonts w:ascii="Wingdings" w:hAnsi="Wingdings" w:hint="default"/>
+      </w:rPr>
+    </w:lvl>
+    <w:lvl w:ilvl="3" w:tplc="04090001" w:tentative="1">
+      <w:start w:val="1"/>
+      <w:numFmt w:val="bullet"/>
+      <w:lvlText w:val=""/>
+      <w:lvlJc w:val="left"/>
+      <w:pPr>
+        <w:ind w:left="1680" w:hanging="420"/>
+      </w:pPr>
+      <w:rPr>
+        <w:rFonts w:ascii="Wingdings" w:hAnsi="Wingdings" w:hint="default"/>
+      </w:rPr>
+    </w:lvl>
+    <w:lvl w:ilvl="4" w:tplc="04090003" w:tentative="1">
+      <w:start w:val="1"/>
+      <w:numFmt w:val="bullet"/>
+      <w:lvlText w:val=""/>
+      <w:lvlJc w:val="left"/>
+      <w:pPr>
+        <w:ind w:left="2100" w:hanging="420"/>
+      </w:pPr>
+      <w:rPr>
+        <w:rFonts w:ascii="Wingdings" w:hAnsi="Wingdings" w:hint="default"/>
+      </w:rPr>
+    </w:lvl>
+    <w:lvl w:ilvl="5" w:tplc="04090005" w:tentative="1">
+      <w:start w:val="1"/>
+      <w:numFmt w:val="bullet"/>
+      <w:lvlText w:val=""/>
+      <w:lvlJc w:val="left"/>
+      <w:pPr>
+        <w:ind w:left="2520" w:hanging="420"/>
+      </w:pPr>
+      <w:rPr>
+        <w:rFonts w:ascii="Wingdings" w:hAnsi="Wingdings" w:hint="default"/>
+      </w:rPr>
+    </w:lvl>
+    <w:lvl w:ilvl="6" w:tplc="04090001" w:tentative="1">
+      <w:start w:val="1"/>
+      <w:numFmt w:val="bullet"/>
+      <w:lvlText w:val=""/>
+      <w:lvlJc w:val="left"/>
+      <w:pPr>
+        <w:ind w:left="2940" w:hanging="420"/>
+      </w:pPr>
+      <w:rPr>
+        <w:rFonts w:ascii="Wingdings" w:hAnsi="Wingdings" w:hint="default"/>
+      </w:rPr>
+    </w:lvl>
+    <w:lvl w:ilvl="7" w:tplc="04090003" w:tentative="1">
+      <w:start w:val="1"/>
+      <w:numFmt w:val="bullet"/>
+      <w:lvlText w:val=""/>
+      <w:lvlJc w:val="left"/>
+      <w:pPr>
+        <w:ind w:left="3360" w:hanging="420"/>
+      </w:pPr>
+      <w:rPr>
+        <w:rFonts w:ascii="Wingdings" w:hAnsi="Wingdings" w:hint="default"/>
+      </w:rPr>
+    </w:lvl>
+    <w:lvl w:ilvl="8" w:tplc="04090005" w:tentative="1">
+      <w:start w:val="1"/>
+      <w:numFmt w:val="bullet"/>
+      <w:lvlText w:val=""/>
+      <w:lvlJc w:val="left"/>
+      <w:pPr>
+        <w:ind w:left="3780" w:hanging="420"/>
+      </w:pPr>
+      <w:rPr>
+        <w:rFonts w:ascii="Wingdings" w:hAnsi="Wingdings" w:hint="default"/>
+      </w:rPr>
+    </w:lvl>
+  </w:abstractNum>
   <w:num w:numId="1">
+    <w:abstractNumId w:val="3"/>
+  </w:num>
+  <w:num w:numId="2">
+    <w:abstractNumId w:val="5"/>
+  </w:num>
+  <w:num w:numId="3">
+    <w:abstractNumId w:val="7"/>
+  </w:num>
+  <w:num w:numId="4">
+    <w:abstractNumId w:val="6"/>
+  </w:num>
+  <w:num w:numId="5">
     <w:abstractNumId w:val="0"/>
   </w:num>
-  <w:num w:numId="2">
+  <w:num w:numId="6">
     <w:abstractNumId w:val="1"/>
   </w:num>
-  <w:num w:numId="3">
+  <w:num w:numId="7">
     <w:abstractNumId w:val="2"/>
+  </w:num>
+  <w:num w:numId="8">
+    <w:abstractNumId w:val="4"/>
   </w:num>
 </w:numbering>
 </file>
@@ -10148,17 +10879,17 @@
     <w:lsdException w:name="Unresolved Mention" w:semiHidden="1" w:unhideWhenUsed="1"/>
     <w:lsdException w:name="Smart Link" w:semiHidden="1" w:unhideWhenUsed="1"/>
   </w:latentStyles>
-  <w:style w:type="paragraph" w:default="1" w:styleId="Normal">
+  <w:style w:type="paragraph" w:default="1" w:styleId="a">
     <w:name w:val="Normal"/>
     <w:qFormat/>
   </w:style>
-  <w:style w:type="character" w:default="1" w:styleId="DefaultParagraphFont">
+  <w:style w:type="character" w:default="1" w:styleId="a0">
     <w:name w:val="Default Paragraph Font"/>
     <w:uiPriority w:val="1"/>
     <w:semiHidden/>
     <w:unhideWhenUsed/>
   </w:style>
-  <w:style w:type="table" w:default="1" w:styleId="TableNormal">
+  <w:style w:type="table" w:default="1" w:styleId="a1">
     <w:name w:val="Normal Table"/>
     <w:uiPriority w:val="99"/>
     <w:semiHidden/>
@@ -10173,15 +10904,15 @@
       </w:tblCellMar>
     </w:tblPr>
   </w:style>
-  <w:style w:type="numbering" w:default="1" w:styleId="NoList">
+  <w:style w:type="numbering" w:default="1" w:styleId="a2">
     <w:name w:val="No List"/>
     <w:uiPriority w:val="99"/>
     <w:semiHidden/>
     <w:unhideWhenUsed/>
   </w:style>
-  <w:style w:type="paragraph" w:styleId="ListParagraph">
+  <w:style w:type="paragraph" w:styleId="a3">
     <w:name w:val="List Paragraph"/>
-    <w:basedOn w:val="Normal"/>
+    <w:basedOn w:val="a"/>
     <w:uiPriority w:val="34"/>
     <w:qFormat/>
     <w:rsid w:val="00155A77"/>
@@ -10190,10 +10921,10 @@
       <w:contextualSpacing/>
     </w:pPr>
   </w:style>
-  <w:style w:type="paragraph" w:styleId="Caption">
+  <w:style w:type="paragraph" w:styleId="a4">
     <w:name w:val="caption"/>
-    <w:basedOn w:val="Normal"/>
-    <w:next w:val="Normal"/>
+    <w:basedOn w:val="a"/>
+    <w:next w:val="a"/>
     <w:uiPriority w:val="35"/>
     <w:unhideWhenUsed/>
     <w:qFormat/>
@@ -10209,9 +10940,9 @@
       <w:szCs w:val="18"/>
     </w:rPr>
   </w:style>
-  <w:style w:type="table" w:styleId="TableGrid">
+  <w:style w:type="table" w:styleId="a5">
     <w:name w:val="Table Grid"/>
-    <w:basedOn w:val="TableNormal"/>
+    <w:basedOn w:val="a1"/>
     <w:uiPriority w:val="39"/>
     <w:rsid w:val="0040731C"/>
     <w:pPr>

</xml_diff>